<commit_message>
updated scripts for popgen to be consisten with DAve. Also added a bunch of new popgen scripts
</commit_message>
<xml_diff>
--- a/Work_logs_nots/Summary August 11 2016.docx
+++ b/Work_logs_nots/Summary August 11 2016.docx
@@ -67,7 +67,23 @@
         <w:outlineLvl w:val="0"/>
       </w:pPr>
       <w:r>
-        <w:t>Here I present basic summary statistics on the quality of data we obtained from employing a GBS approach on 96 samples pooled into a single library and sequenced across 2 HiSeq Illumina lanes. We used stacks to obtain genotype calls and present some preliminary analysis exploring the quality of those calls and performa</w:t>
+        <w:t xml:space="preserve">Here I present basic summary statistics on the quality of data we obtained from employing a GBS approach on 96 samples pooled into a single library and sequenced across 2 </w:t>
+      </w:r>
+      <w:proofErr w:type="spellStart"/>
+      <w:r>
+        <w:t>HiSeq</w:t>
+      </w:r>
+      <w:proofErr w:type="spellEnd"/>
+      <w:r>
+        <w:t xml:space="preserve"> </w:t>
+      </w:r>
+      <w:proofErr w:type="spellStart"/>
+      <w:r>
+        <w:t>Illumina</w:t>
+      </w:r>
+      <w:proofErr w:type="spellEnd"/>
+      <w:r>
+        <w:t xml:space="preserve"> lanes. We used stacks to obtain genotype calls and present some preliminary analysis exploring the quality of those calls and performa</w:t>
       </w:r>
       <w:r>
         <w:t>n</w:t>
@@ -104,7 +120,15 @@
         <w:t>Stacks</w:t>
       </w:r>
       <w:r>
-        <w:t xml:space="preserve"> does provide basic pop gen estimates (like Fst), but we would first need to define populations more carefully than I had done originally. </w:t>
+        <w:t xml:space="preserve"> does provide basic pop gen estimates (like </w:t>
+      </w:r>
+      <w:proofErr w:type="spellStart"/>
+      <w:r>
+        <w:t>Fst</w:t>
+      </w:r>
+      <w:proofErr w:type="spellEnd"/>
+      <w:r>
+        <w:t xml:space="preserve">), but we would first need to define populations more carefully than I had done originally. </w:t>
       </w:r>
       <w:r>
         <w:t>I take two approaches in these analyses. First</w:t>
@@ -116,7 +140,15 @@
         <w:t xml:space="preserve"> I </w:t>
       </w:r>
       <w:r>
-        <w:t xml:space="preserve">provide estimates of total heterozygosity for each sample. </w:t>
+        <w:t xml:space="preserve">provide estimates of total </w:t>
+      </w:r>
+      <w:proofErr w:type="spellStart"/>
+      <w:r>
+        <w:t>heterozygosity</w:t>
+      </w:r>
+      <w:proofErr w:type="spellEnd"/>
+      <w:r>
+        <w:t xml:space="preserve"> for each sample. </w:t>
       </w:r>
       <w:r>
         <w:t>Second</w:t>
@@ -137,7 +169,31 @@
         <w:t xml:space="preserve"> </w:t>
       </w:r>
       <w:r>
-        <w:t xml:space="preserve">joining tree to explore how samples are related to one another. Exploring the types of genotype difference can inform us on the quality of genotype call and errors associated with those calls. For example, within highly selfing, bottlenecked populations, like those on the mountain, the main genotype differences should be het to hom. We will look at whether there are subsets of alleles and reduced diversity along the elevational gradient. That would be the real interesting analysis. </w:t>
+        <w:t xml:space="preserve">joining tree to explore how samples are related to one another. Exploring the types of genotype difference can inform us on the quality of genotype call and errors associated with those calls. For example, within highly </w:t>
+      </w:r>
+      <w:proofErr w:type="spellStart"/>
+      <w:r>
+        <w:t>selfing</w:t>
+      </w:r>
+      <w:proofErr w:type="spellEnd"/>
+      <w:r>
+        <w:t xml:space="preserve">, bottlenecked populations, like those on the mountain, the main genotype differences should be het to </w:t>
+      </w:r>
+      <w:proofErr w:type="spellStart"/>
+      <w:r>
+        <w:t>hom</w:t>
+      </w:r>
+      <w:proofErr w:type="spellEnd"/>
+      <w:r>
+        <w:t xml:space="preserve">. We will look at whether there are subsets of alleles and reduced diversity along the </w:t>
+      </w:r>
+      <w:proofErr w:type="spellStart"/>
+      <w:r>
+        <w:t>elevational</w:t>
+      </w:r>
+      <w:proofErr w:type="spellEnd"/>
+      <w:r>
+        <w:t xml:space="preserve"> gradient. That would be the real interesting analysis. </w:t>
       </w:r>
     </w:p>
     <w:p>
@@ -195,7 +251,43 @@
     </w:p>
     <w:p>
       <w:r>
-        <w:t>DNA was extracted from silica dried tissue using a Qiagen DNeasy plant mini kit with slight modifications to the protocol. The volume of the extraction buffer AP1 was increased to 500uL (and all other buffer volumes were increased accordingly). The initial spin at step 10 was increased to 7-9minutes. The final incubation period was increased to 7-10 min. We evaluated DNA quality based on agaraose gel visualization and the spectral properties of the sample using Nanodrop One/One</w:t>
+        <w:t xml:space="preserve">DNA was extracted from silica dried tissue using a </w:t>
+      </w:r>
+      <w:proofErr w:type="spellStart"/>
+      <w:r>
+        <w:t>Qiagen</w:t>
+      </w:r>
+      <w:proofErr w:type="spellEnd"/>
+      <w:r>
+        <w:t xml:space="preserve"> </w:t>
+      </w:r>
+      <w:proofErr w:type="spellStart"/>
+      <w:r>
+        <w:t>DNeasy</w:t>
+      </w:r>
+      <w:proofErr w:type="spellEnd"/>
+      <w:r>
+        <w:t xml:space="preserve"> plant mini kit with slight modifications to the protocol. The volume of the extraction buffer AP1 was increased to 500uL (and all other buffer volumes were increased accordingly). The initial spin at step 10 was increased to 7-9minutes. The final incubation period was increased to 7-10 min. We evaluated DNA quality based on </w:t>
+      </w:r>
+      <w:proofErr w:type="spellStart"/>
+      <w:r>
+        <w:t>agaraose</w:t>
+      </w:r>
+      <w:proofErr w:type="spellEnd"/>
+      <w:r>
+        <w:t xml:space="preserve"> gel visualization and the spectral properties of the sample using </w:t>
+      </w:r>
+      <w:proofErr w:type="spellStart"/>
+      <w:r>
+        <w:t>Nanodrop</w:t>
+      </w:r>
+      <w:proofErr w:type="spellEnd"/>
+      <w:r>
+        <w:t xml:space="preserve"> One/</w:t>
+      </w:r>
+      <w:proofErr w:type="spellStart"/>
+      <w:r>
+        <w:t>One</w:t>
       </w:r>
       <w:r>
         <w:rPr>
@@ -203,6 +295,7 @@
         </w:rPr>
         <w:t>c</w:t>
       </w:r>
+      <w:proofErr w:type="spellEnd"/>
       <w:r>
         <w:t xml:space="preserve"> UV-Vis spectrophotometer. Only samples with 260/280 ratios </w:t>
       </w:r>
@@ -222,22 +315,54 @@
         <w:t>260/230 ratios greater than 1.5 were</w:t>
       </w:r>
       <w:r>
-        <w:t xml:space="preserve"> used for library construction. DNA concentration was estimated using Qubit 3.0 flourometric quantitation. All samples were standardized to </w:t>
+        <w:t xml:space="preserve"> used for library construction. DNA concentration was estimated using </w:t>
+      </w:r>
+      <w:proofErr w:type="spellStart"/>
+      <w:r>
+        <w:t>Qubit</w:t>
+      </w:r>
+      <w:proofErr w:type="spellEnd"/>
+      <w:r>
+        <w:t xml:space="preserve"> 3.0 </w:t>
+      </w:r>
+      <w:proofErr w:type="spellStart"/>
+      <w:r>
+        <w:t>flourometric</w:t>
+      </w:r>
+      <w:proofErr w:type="spellEnd"/>
+      <w:r>
+        <w:t xml:space="preserve"> quantitation. All samples were standardized to </w:t>
       </w:r>
       <w:r>
         <w:rPr>
           <w:highlight w:val="yellow"/>
         </w:rPr>
-        <w:t>20ng/uL +/2ng/</w:t>
-      </w:r>
-      <w:commentRangeStart w:id="0"/>
+        <w:t>20ng/</w:t>
+      </w:r>
+      <w:proofErr w:type="spellStart"/>
       <w:r>
         <w:rPr>
           <w:highlight w:val="yellow"/>
         </w:rPr>
         <w:t>uL</w:t>
       </w:r>
+      <w:proofErr w:type="spellEnd"/>
+      <w:r>
+        <w:rPr>
+          <w:highlight w:val="yellow"/>
+        </w:rPr>
+        <w:t xml:space="preserve"> +/2ng/</w:t>
+      </w:r>
+      <w:commentRangeStart w:id="0"/>
+      <w:proofErr w:type="spellStart"/>
+      <w:r>
+        <w:rPr>
+          <w:highlight w:val="yellow"/>
+        </w:rPr>
+        <w:t>uL</w:t>
+      </w:r>
       <w:commentRangeEnd w:id="0"/>
+      <w:proofErr w:type="spellEnd"/>
       <w:r>
         <w:rPr>
           <w:rStyle w:val="CommentReference"/>
@@ -276,13 +401,31 @@
         <w:lastRenderedPageBreak/>
         <w:t>We used a two-enzyme (</w:t>
       </w:r>
+      <w:proofErr w:type="spellStart"/>
       <w:r>
         <w:rPr>
           <w:rFonts w:eastAsia="Times New Roman"/>
           <w:i/>
         </w:rPr>
-        <w:t>PstI/MspI</w:t>
-      </w:r>
+        <w:t>PstI</w:t>
+      </w:r>
+      <w:proofErr w:type="spellEnd"/>
+      <w:r>
+        <w:rPr>
+          <w:rFonts w:eastAsia="Times New Roman"/>
+          <w:i/>
+        </w:rPr>
+        <w:t>/</w:t>
+      </w:r>
+      <w:proofErr w:type="spellStart"/>
+      <w:r>
+        <w:rPr>
+          <w:rFonts w:eastAsia="Times New Roman"/>
+          <w:i/>
+        </w:rPr>
+        <w:t>MspI</w:t>
+      </w:r>
+      <w:proofErr w:type="spellEnd"/>
       <w:r>
         <w:rPr>
           <w:rFonts w:eastAsia="Times New Roman"/>
@@ -311,13 +454,67 @@
         <w:t xml:space="preserve"> was constructed</w:t>
       </w:r>
       <w:r>
-        <w:t xml:space="preserve"> using double digest with Pstl and Mspl </w:t>
+        <w:t xml:space="preserve"> using double digest with </w:t>
+      </w:r>
+      <w:proofErr w:type="spellStart"/>
+      <w:r>
+        <w:rPr>
+          <w:i/>
+        </w:rPr>
+        <w:t>Pstl</w:t>
+      </w:r>
+      <w:proofErr w:type="spellEnd"/>
+      <w:r>
+        <w:t xml:space="preserve"> and </w:t>
+      </w:r>
+      <w:proofErr w:type="spellStart"/>
+      <w:r>
+        <w:rPr>
+          <w:i/>
+        </w:rPr>
+        <w:t>Mspl</w:t>
+      </w:r>
+      <w:proofErr w:type="spellEnd"/>
+      <w:r>
+        <w:t xml:space="preserve"> </w:t>
       </w:r>
       <w:r>
         <w:t xml:space="preserve">and </w:t>
       </w:r>
       <w:r>
-        <w:t>was prepared by Brian Boyle at Laval University’s IBIS centre (Institut de Biologie Integrative et des Systemes). GBS relies on reducing genome complexity to ensure sufficient overlap in sequence coverage. In this protocol genome complexity is reduced by restriction enzymes</w:t>
+        <w:t xml:space="preserve">was prepared by Brian Boyle at Laval University’s IBIS </w:t>
+      </w:r>
+      <w:proofErr w:type="spellStart"/>
+      <w:r>
+        <w:t>centre</w:t>
+      </w:r>
+      <w:proofErr w:type="spellEnd"/>
+      <w:r>
+        <w:t xml:space="preserve"> (</w:t>
+      </w:r>
+      <w:proofErr w:type="spellStart"/>
+      <w:r>
+        <w:t>Institut</w:t>
+      </w:r>
+      <w:proofErr w:type="spellEnd"/>
+      <w:r>
+        <w:t xml:space="preserve"> de </w:t>
+      </w:r>
+      <w:proofErr w:type="spellStart"/>
+      <w:r>
+        <w:t>Biologie</w:t>
+      </w:r>
+      <w:proofErr w:type="spellEnd"/>
+      <w:r>
+        <w:t xml:space="preserve"> Integrative et des </w:t>
+      </w:r>
+      <w:proofErr w:type="spellStart"/>
+      <w:r>
+        <w:t>Systemes</w:t>
+      </w:r>
+      <w:proofErr w:type="spellEnd"/>
+      <w:r>
+        <w:t>). GBS relies on reducing genome complexity to ensure sufficient overlap in sequence coverage. In this protocol genome complexity is reduced by restriction enzymes</w:t>
       </w:r>
       <w:r>
         <w:t xml:space="preserve"> (RE)</w:t>
@@ -335,14 +532,24 @@
         <w:t>three-</w:t>
       </w:r>
       <w:r>
-        <w:t xml:space="preserve">fold efficiency. Barcodes are included in one of the adaptor sequences (Elshire et al 2011 </w:t>
-      </w:r>
+        <w:t>fold efficiency. Barcodes are included in one of the adaptor sequences (</w:t>
+      </w:r>
+      <w:proofErr w:type="spellStart"/>
+      <w:r>
+        <w:t>Elshire</w:t>
+      </w:r>
+      <w:proofErr w:type="spellEnd"/>
+      <w:r>
+        <w:t xml:space="preserve"> et al 2011 </w:t>
+      </w:r>
+      <w:proofErr w:type="spellStart"/>
       <w:r>
         <w:rPr>
           <w:i/>
         </w:rPr>
         <w:t>PlosOne</w:t>
       </w:r>
+      <w:proofErr w:type="spellEnd"/>
       <w:r>
         <w:t>). The barcode is j</w:t>
       </w:r>
@@ -371,7 +578,31 @@
     <w:p/>
     <w:p>
       <w:r>
-        <w:t xml:space="preserve">The first GBS library comprised of 96 samples was sent to McGill by Brian Boyle around May 12, 2016. Brian sent one GBS library, which will be sequenced on 2 lanes of Hi Seq 100bp sequencing lane. Single-end genomic sequencing of GBS libraries was conducted at the Genome Quebec Innovation Centre at McGill University using the Illumina HiSeq </w:t>
+        <w:t xml:space="preserve">The first GBS library comprised of 96 samples was sent to McGill by Brian Boyle around May 12, 2016. Brian sent one GBS library, which will be sequenced on 2 lanes of Hi </w:t>
+      </w:r>
+      <w:proofErr w:type="spellStart"/>
+      <w:r>
+        <w:t>Seq</w:t>
+      </w:r>
+      <w:proofErr w:type="spellEnd"/>
+      <w:r>
+        <w:t xml:space="preserve"> 100bp sequencing lane. Single-end genomic sequencing of GBS libraries was conducted at the Genome Quebec Innovation Centre at McGill University using the </w:t>
+      </w:r>
+      <w:proofErr w:type="spellStart"/>
+      <w:r>
+        <w:t>Illumina</w:t>
+      </w:r>
+      <w:proofErr w:type="spellEnd"/>
+      <w:r>
+        <w:t xml:space="preserve"> </w:t>
+      </w:r>
+      <w:proofErr w:type="spellStart"/>
+      <w:r>
+        <w:t>HiSeq</w:t>
+      </w:r>
+      <w:proofErr w:type="spellEnd"/>
+      <w:r>
+        <w:t xml:space="preserve"> </w:t>
       </w:r>
       <w:r>
         <w:t xml:space="preserve">SR </w:t>
@@ -422,15 +653,7 @@
         <w:rPr>
           <w:rFonts w:eastAsia="Times New Roman"/>
         </w:rPr>
-        <w:t>tacks v 1.35 (REF)</w:t>
-      </w:r>
-      <w:bookmarkStart w:id="1" w:name="_GoBack"/>
-      <w:bookmarkEnd w:id="1"/>
-      <w:r>
-        <w:rPr>
-          <w:rFonts w:eastAsia="Times New Roman"/>
-        </w:rPr>
-        <w:t xml:space="preserve"> pipeline to assemble loci and call genotypes. </w:t>
+        <w:t xml:space="preserve">tacks v 1.35 (REF) pipeline to assemble loci and call genotypes. </w:t>
       </w:r>
     </w:p>
     <w:p>
@@ -476,57 +699,179 @@
           <w:rFonts w:eastAsia="Times New Roman"/>
           <w:i/>
         </w:rPr>
-        <w:t>Average number of reads per individual after demultiplexing:</w:t>
+        <w:t xml:space="preserve">Average number of reads per individual after </w:t>
+      </w:r>
+      <w:proofErr w:type="spellStart"/>
+      <w:r>
+        <w:rPr>
+          <w:rFonts w:eastAsia="Times New Roman"/>
+          <w:i/>
+        </w:rPr>
+        <w:t>demultiplexing</w:t>
+      </w:r>
+      <w:proofErr w:type="spellEnd"/>
+      <w:r>
+        <w:rPr>
+          <w:rFonts w:eastAsia="Times New Roman"/>
+          <w:i/>
+        </w:rPr>
+        <w:t>:</w:t>
       </w:r>
     </w:p>
     <w:p/>
     <w:p>
-      <w:pPr>
+      <w:r>
+        <w:t xml:space="preserve">We obtained </w:t>
+      </w:r>
+      <w:r>
+        <w:t>339</w:t>
+      </w:r>
+      <w:r>
+        <w:t>,</w:t>
+      </w:r>
+      <w:r>
+        <w:t>763</w:t>
+      </w:r>
+      <w:r>
+        <w:t>,</w:t>
+      </w:r>
+      <w:r>
+        <w:t>458</w:t>
+      </w:r>
+      <w:r>
+        <w:t xml:space="preserve"> </w:t>
+      </w:r>
+      <w:proofErr w:type="spellStart"/>
+      <w:r>
+        <w:t>Illumina</w:t>
+      </w:r>
+      <w:proofErr w:type="spellEnd"/>
+      <w:r>
+        <w:t xml:space="preserve"> reads in total. Following </w:t>
+      </w:r>
+      <w:proofErr w:type="spellStart"/>
+      <w:r>
+        <w:t>demultiplexing</w:t>
+      </w:r>
+      <w:proofErr w:type="spellEnd"/>
+      <w:r>
+        <w:t xml:space="preserve">, using </w:t>
+      </w:r>
+      <w:proofErr w:type="spellStart"/>
+      <w:r>
+        <w:t>process_radtags</w:t>
+      </w:r>
+      <w:proofErr w:type="spellEnd"/>
+      <w:r>
+        <w:t xml:space="preserve"> 86</w:t>
+      </w:r>
+      <w:r>
+        <w:t xml:space="preserve">% of reads </w:t>
+      </w:r>
+      <w:r>
+        <w:t>(</w:t>
+      </w:r>
+      <w:r>
+        <w:t>291</w:t>
+      </w:r>
+      <w:r>
+        <w:t>,</w:t>
+      </w:r>
+      <w:r>
+        <w:t>100</w:t>
+      </w:r>
+      <w:r>
+        <w:t>,</w:t>
+      </w:r>
+      <w:r>
+        <w:t>064</w:t>
+      </w:r>
+      <w:r>
+        <w:t xml:space="preserve">) </w:t>
+      </w:r>
+      <w:r>
+        <w:t>were assigned to an individual sample. On</w:t>
+      </w:r>
+      <w:r>
+        <w:t xml:space="preserve"> average 3 032 292 reads per tagged individual were obtained</w:t>
+      </w:r>
+      <w:r>
+        <w:t xml:space="preserve">, with a CV of 0.28 (according to </w:t>
+      </w:r>
+      <w:r>
+        <w:t xml:space="preserve">Rob </w:t>
+      </w:r>
+      <w:proofErr w:type="spellStart"/>
+      <w:r>
+        <w:t>Elshire</w:t>
+      </w:r>
+      <w:proofErr w:type="spellEnd"/>
+      <w:r>
+        <w:t xml:space="preserve"> at </w:t>
+      </w:r>
+      <w:proofErr w:type="spellStart"/>
+      <w:r>
+        <w:t>cornell</w:t>
+      </w:r>
+      <w:proofErr w:type="spellEnd"/>
+      <w:r>
+        <w:t xml:space="preserve"> GBS tutorial this is “good” enough:</w:t>
+      </w:r>
+      <w:r>
+        <w:t xml:space="preserve"> https://www.youtube.com/watch?v=NGqKJ0TnL9o&amp;list=PLCLuDSotcmhL2zP1_mUIhfw8vAWX-v1yT</w:t>
+      </w:r>
+      <w:r>
+        <w:t>)</w:t>
+      </w:r>
+      <w:r>
+        <w:t xml:space="preserve">. </w:t>
+      </w:r>
+      <w:r>
+        <w:t>The number of reads per sample ranged from 1 558 796 to 5 686 234</w:t>
+      </w:r>
+      <w:r>
+        <w:t xml:space="preserve"> (Table 1)</w:t>
+      </w:r>
+      <w:r>
+        <w:t>. It does not appear that samples with the lowest</w:t>
+      </w:r>
+      <w:r>
+        <w:t xml:space="preserve"> or highest</w:t>
+      </w:r>
+      <w:r>
+        <w:t xml:space="preserve"> number of reads are from a specific population</w:t>
+      </w:r>
+      <w:r>
+        <w:t xml:space="preserve"> (although 5 of the 12 </w:t>
+      </w:r>
+      <w:r>
+        <w:t xml:space="preserve">lowest read count </w:t>
+      </w:r>
+      <w:r>
+        <w:t>samples were from Kidd</w:t>
+      </w:r>
+      <w:r>
+        <w:t>; Tables 2 and 3</w:t>
+      </w:r>
+      <w:r>
+        <w:t>)</w:t>
+      </w:r>
+      <w:r>
+        <w:t xml:space="preserve">. The range of read counts per sample seems in line with other projects (see </w:t>
+      </w:r>
+      <w:proofErr w:type="spellStart"/>
+      <w:r>
         <w:rPr>
           <w:rFonts w:eastAsia="Times New Roman"/>
         </w:rPr>
-      </w:pPr>
-      <w:r>
-        <w:t xml:space="preserve">After demultiplexing, an average 3 032 292 reads per tagged individual were obtained. </w:t>
-      </w:r>
-      <w:r>
-        <w:t>The number of reads per sample ranged from 1 558 796 to 5 686 234</w:t>
-      </w:r>
-      <w:r>
-        <w:t xml:space="preserve"> (Table 1)</w:t>
-      </w:r>
-      <w:r>
-        <w:t>. It does not appear that samples with the lowest</w:t>
-      </w:r>
-      <w:r>
-        <w:t xml:space="preserve"> or highest</w:t>
-      </w:r>
-      <w:r>
-        <w:t xml:space="preserve"> number of reads are from a specific population</w:t>
-      </w:r>
-      <w:r>
-        <w:t xml:space="preserve"> (although 5 of the 12 </w:t>
-      </w:r>
-      <w:r>
-        <w:t xml:space="preserve">lowest read count </w:t>
-      </w:r>
-      <w:r>
-        <w:t>samples were from Kidd</w:t>
-      </w:r>
-      <w:r>
-        <w:t>; Tables 2 and 3</w:t>
-      </w:r>
-      <w:r>
-        <w:t>)</w:t>
-      </w:r>
-      <w:r>
-        <w:t xml:space="preserve">. The range of read counts per sample seems in line with other projects (see </w:t>
-      </w:r>
+        <w:t>Mastretta-Yanes</w:t>
+      </w:r>
+      <w:proofErr w:type="spellEnd"/>
       <w:r>
         <w:rPr>
           <w:rFonts w:eastAsia="Times New Roman"/>
         </w:rPr>
-        <w:t xml:space="preserve">Mastretta-Yanes et al., 2015 </w:t>
+        <w:t xml:space="preserve"> et al., 2015 </w:t>
       </w:r>
       <w:r>
         <w:rPr>
@@ -575,11 +920,21 @@
     </w:p>
     <w:p>
       <w:r>
-        <w:t xml:space="preserve">Table 1. Summary of read counts following demultiplexing using </w:t>
-      </w:r>
+        <w:t xml:space="preserve">Table 1. Summary of read counts following </w:t>
+      </w:r>
+      <w:proofErr w:type="spellStart"/>
+      <w:r>
+        <w:t>demultiplexing</w:t>
+      </w:r>
+      <w:proofErr w:type="spellEnd"/>
+      <w:r>
+        <w:t xml:space="preserve"> using </w:t>
+      </w:r>
+      <w:proofErr w:type="spellStart"/>
       <w:r>
         <w:t>process_radtags</w:t>
       </w:r>
+      <w:proofErr w:type="spellEnd"/>
       <w:r>
         <w:t xml:space="preserve"> in stacks.</w:t>
       </w:r>
@@ -730,7 +1085,16 @@
     <w:p/>
     <w:p>
       <w:r>
-        <w:t>Table 2. Samples where the number of reads is less than the first quantile number of reads (2523975).</w:t>
+        <w:lastRenderedPageBreak/>
+        <w:t xml:space="preserve">Table 2. Samples where the number of reads is less than the first </w:t>
+      </w:r>
+      <w:proofErr w:type="spellStart"/>
+      <w:r>
+        <w:t>quantile</w:t>
+      </w:r>
+      <w:proofErr w:type="spellEnd"/>
+      <w:r>
+        <w:t xml:space="preserve"> number of reads (2523975).</w:t>
       </w:r>
     </w:p>
     <w:tbl>
@@ -945,7 +1309,6 @@
                 <w:rFonts w:eastAsia="Times New Roman"/>
                 <w:color w:val="000000"/>
               </w:rPr>
-              <w:lastRenderedPageBreak/>
               <w:t>1803790</w:t>
             </w:r>
           </w:p>
@@ -1397,12 +1760,16 @@
         </w:tc>
       </w:tr>
       <w:tr>
+        <w:trPr>
+          <w:trHeight w:val="311"/>
+        </w:trPr>
         <w:tc>
           <w:tcPr>
             <w:tcW w:w="3114" w:type="dxa"/>
             <w:vAlign w:val="bottom"/>
           </w:tcPr>
           <w:p>
+            <w:bookmarkStart w:id="1" w:name="_GoBack"/>
             <w:r>
               <w:rPr>
                 <w:rFonts w:eastAsia="Times New Roman"/>
@@ -1410,6 +1777,7 @@
               </w:rPr>
               <w:t>5649128</w:t>
             </w:r>
+            <w:bookmarkEnd w:id="1"/>
           </w:p>
         </w:tc>
         <w:tc>
@@ -1778,7 +2146,23 @@
         <w:outlineLvl w:val="0"/>
       </w:pPr>
       <w:r>
-        <w:t>Figure 1. Number of reads per sample following demultiplexing using process_radtags in stacks.</w:t>
+        <w:t xml:space="preserve">Figure 1. Number of reads per sample following </w:t>
+      </w:r>
+      <w:proofErr w:type="spellStart"/>
+      <w:r>
+        <w:t>demultiplexing</w:t>
+      </w:r>
+      <w:proofErr w:type="spellEnd"/>
+      <w:r>
+        <w:t xml:space="preserve"> using </w:t>
+      </w:r>
+      <w:proofErr w:type="spellStart"/>
+      <w:r>
+        <w:t>process_radtags</w:t>
+      </w:r>
+      <w:proofErr w:type="spellEnd"/>
+      <w:r>
+        <w:t xml:space="preserve"> in stacks.</w:t>
       </w:r>
     </w:p>
     <w:p/>
@@ -1800,8 +2184,15 @@
     </w:p>
     <w:p>
       <w:r>
-        <w:lastRenderedPageBreak/>
-        <w:t xml:space="preserve">When using default parameters for process_radtags </w:t>
+        <w:t xml:space="preserve">When using default parameters for </w:t>
+      </w:r>
+      <w:proofErr w:type="spellStart"/>
+      <w:r>
+        <w:t>process_radtags</w:t>
+      </w:r>
+      <w:proofErr w:type="spellEnd"/>
+      <w:r>
+        <w:t xml:space="preserve"> </w:t>
       </w:r>
       <w:r>
         <w:t xml:space="preserve">(-m 3) </w:t>
@@ -1819,7 +2210,25 @@
         <w:t>.</w:t>
       </w:r>
       <w:r>
-        <w:t xml:space="preserve"> Of all 15421 sites called by stacks, an average sample is missing </w:t>
+        <w:t xml:space="preserve"> </w:t>
+      </w:r>
+      <w:r>
+        <w:t xml:space="preserve">A total of </w:t>
+      </w:r>
+      <w:r>
+        <w:t>414</w:t>
+      </w:r>
+      <w:r>
+        <w:t>,</w:t>
+      </w:r>
+      <w:r>
+        <w:t>049</w:t>
+      </w:r>
+      <w:r>
+        <w:t xml:space="preserve"> RAD-tag loci were constructed. </w:t>
+      </w:r>
+      <w:r>
+        <w:t xml:space="preserve">Of all 15421 sites called by stacks, an average sample is missing </w:t>
       </w:r>
       <w:r>
         <w:t>data (genotype call)</w:t>
@@ -1913,7 +2322,15 @@
           </w:tcPr>
           <w:p>
             <w:r>
-              <w:t>Higher depth in process_radtags (-m 6)</w:t>
+              <w:t xml:space="preserve">Higher depth in </w:t>
+            </w:r>
+            <w:proofErr w:type="spellStart"/>
+            <w:r>
+              <w:t>process_radtags</w:t>
+            </w:r>
+            <w:proofErr w:type="spellEnd"/>
+            <w:r>
+              <w:t xml:space="preserve"> (-m 6)</w:t>
             </w:r>
           </w:p>
         </w:tc>
@@ -2070,7 +2487,15 @@
     </w:tbl>
     <w:p>
       <w:r>
-        <w:t>*Note that there can be more snp’s that stacks. Stacks are the reconstructed sequences. A given reconstructed segment can have more than 1 SNP</w:t>
+        <w:t xml:space="preserve">*Note that there can be more </w:t>
+      </w:r>
+      <w:proofErr w:type="spellStart"/>
+      <w:r>
+        <w:t>snp’s</w:t>
+      </w:r>
+      <w:proofErr w:type="spellEnd"/>
+      <w:r>
+        <w:t xml:space="preserve"> that stacks. Stacks are the reconstructed sequences. A given reconstructed segment can have more than 1 SNP</w:t>
       </w:r>
     </w:p>
     <w:p/>
@@ -2309,6 +2734,7 @@
                 <w:color w:val="000000"/>
               </w:rPr>
             </w:pPr>
+            <w:proofErr w:type="spellStart"/>
             <w:r>
               <w:rPr>
                 <w:rFonts w:ascii="Calibri" w:eastAsia="Times New Roman" w:hAnsi="Calibri"/>
@@ -2316,6 +2742,7 @@
               </w:rPr>
               <w:t>Kd</w:t>
             </w:r>
+            <w:proofErr w:type="spellEnd"/>
           </w:p>
         </w:tc>
         <w:tc>
@@ -2497,6 +2924,7 @@
                 <w:color w:val="000000"/>
               </w:rPr>
             </w:pPr>
+            <w:proofErr w:type="spellStart"/>
             <w:r>
               <w:rPr>
                 <w:rFonts w:ascii="Calibri" w:eastAsia="Times New Roman" w:hAnsi="Calibri"/>
@@ -2504,6 +2932,7 @@
               </w:rPr>
               <w:t>Kob</w:t>
             </w:r>
+            <w:proofErr w:type="spellEnd"/>
           </w:p>
         </w:tc>
         <w:tc>
@@ -2591,6 +3020,7 @@
                 <w:color w:val="000000"/>
               </w:rPr>
             </w:pPr>
+            <w:proofErr w:type="spellStart"/>
             <w:r>
               <w:rPr>
                 <w:rFonts w:ascii="Calibri" w:eastAsia="Times New Roman" w:hAnsi="Calibri"/>
@@ -2598,6 +3028,7 @@
               </w:rPr>
               <w:t>NkN</w:t>
             </w:r>
+            <w:proofErr w:type="spellEnd"/>
           </w:p>
         </w:tc>
         <w:tc>
@@ -2779,6 +3210,7 @@
                 <w:color w:val="000000"/>
               </w:rPr>
             </w:pPr>
+            <w:proofErr w:type="spellStart"/>
             <w:r>
               <w:rPr>
                 <w:rFonts w:ascii="Calibri" w:eastAsia="Times New Roman" w:hAnsi="Calibri"/>
@@ -2786,6 +3218,7 @@
               </w:rPr>
               <w:t>NkS</w:t>
             </w:r>
+            <w:proofErr w:type="spellEnd"/>
           </w:p>
         </w:tc>
         <w:tc>
@@ -2972,6 +3405,7 @@
                 <w:rFonts w:ascii="Calibri" w:eastAsia="Times New Roman" w:hAnsi="Calibri"/>
                 <w:color w:val="000000"/>
               </w:rPr>
+              <w:lastRenderedPageBreak/>
               <w:t>HB</w:t>
             </w:r>
           </w:p>
@@ -3061,6 +3495,7 @@
                 <w:color w:val="000000"/>
               </w:rPr>
             </w:pPr>
+            <w:proofErr w:type="spellStart"/>
             <w:r>
               <w:rPr>
                 <w:rFonts w:ascii="Calibri" w:eastAsia="Times New Roman" w:hAnsi="Calibri"/>
@@ -3068,6 +3503,7 @@
               </w:rPr>
               <w:t>Ph</w:t>
             </w:r>
+            <w:proofErr w:type="spellEnd"/>
           </w:p>
         </w:tc>
         <w:tc>
@@ -3233,7 +3669,6 @@
           <w:rFonts w:ascii="Helvetica" w:hAnsi="Helvetica" w:cs="Helvetica"/>
           <w:noProof/>
         </w:rPr>
-        <w:lastRenderedPageBreak/>
         <w:drawing>
           <wp:inline distT="0" distB="0" distL="0" distR="0" wp14:anchorId="19A0A8C6" wp14:editId="0C4FD2F9">
             <wp:extent cx="4661535" cy="3860755"/>
@@ -3363,6 +3798,7 @@
                 <w:color w:val="000000"/>
               </w:rPr>
             </w:pPr>
+            <w:proofErr w:type="spellStart"/>
             <w:r>
               <w:rPr>
                 <w:rFonts w:eastAsia="Times New Roman"/>
@@ -3370,6 +3806,7 @@
               </w:rPr>
               <w:t>pop_name</w:t>
             </w:r>
+            <w:proofErr w:type="spellEnd"/>
           </w:p>
         </w:tc>
         <w:tc>
@@ -3419,6 +3856,7 @@
                 <w:color w:val="000000"/>
               </w:rPr>
             </w:pPr>
+            <w:proofErr w:type="spellStart"/>
             <w:r>
               <w:rPr>
                 <w:rFonts w:eastAsia="Times New Roman"/>
@@ -3426,6 +3864,7 @@
               </w:rPr>
               <w:t>unique_sites</w:t>
             </w:r>
+            <w:proofErr w:type="spellEnd"/>
           </w:p>
         </w:tc>
         <w:tc>
@@ -3449,6 +3888,7 @@
                 <w:color w:val="000000"/>
               </w:rPr>
             </w:pPr>
+            <w:proofErr w:type="spellStart"/>
             <w:r>
               <w:rPr>
                 <w:rFonts w:eastAsia="Times New Roman"/>
@@ -3456,6 +3896,7 @@
               </w:rPr>
               <w:t>all_sites</w:t>
             </w:r>
+            <w:proofErr w:type="spellEnd"/>
           </w:p>
         </w:tc>
         <w:tc>
@@ -3479,6 +3920,7 @@
                 <w:color w:val="000000"/>
               </w:rPr>
             </w:pPr>
+            <w:proofErr w:type="spellStart"/>
             <w:r>
               <w:rPr>
                 <w:rFonts w:eastAsia="Times New Roman"/>
@@ -3486,6 +3928,7 @@
               </w:rPr>
               <w:t>fraction_unique</w:t>
             </w:r>
+            <w:proofErr w:type="spellEnd"/>
           </w:p>
         </w:tc>
       </w:tr>
@@ -3514,6 +3957,7 @@
                 <w:color w:val="000000"/>
               </w:rPr>
             </w:pPr>
+            <w:proofErr w:type="spellStart"/>
             <w:r>
               <w:rPr>
                 <w:rFonts w:eastAsia="Times New Roman"/>
@@ -3521,6 +3965,7 @@
               </w:rPr>
               <w:t>Kob</w:t>
             </w:r>
+            <w:proofErr w:type="spellEnd"/>
           </w:p>
         </w:tc>
         <w:tc>
@@ -3669,6 +4114,7 @@
                 <w:color w:val="000000"/>
               </w:rPr>
             </w:pPr>
+            <w:proofErr w:type="spellStart"/>
             <w:r>
               <w:rPr>
                 <w:rFonts w:eastAsia="Times New Roman"/>
@@ -3676,6 +4122,7 @@
               </w:rPr>
               <w:t>Kd</w:t>
             </w:r>
+            <w:proofErr w:type="spellEnd"/>
           </w:p>
         </w:tc>
         <w:tc>
@@ -4299,6 +4746,7 @@
                 <w:color w:val="000000"/>
               </w:rPr>
             </w:pPr>
+            <w:proofErr w:type="spellStart"/>
             <w:r>
               <w:rPr>
                 <w:rFonts w:eastAsia="Times New Roman"/>
@@ -4306,6 +4754,7 @@
               </w:rPr>
               <w:t>NkN</w:t>
             </w:r>
+            <w:proofErr w:type="spellEnd"/>
           </w:p>
         </w:tc>
         <w:tc>
@@ -4619,13 +5068,16 @@
                 <w:color w:val="000000"/>
               </w:rPr>
             </w:pPr>
-            <w:r>
-              <w:rPr>
-                <w:rFonts w:eastAsia="Times New Roman"/>
-                <w:color w:val="000000"/>
-              </w:rPr>
+            <w:proofErr w:type="spellStart"/>
+            <w:r>
+              <w:rPr>
+                <w:rFonts w:eastAsia="Times New Roman"/>
+                <w:color w:val="000000"/>
+              </w:rPr>
+              <w:lastRenderedPageBreak/>
               <w:t>NkS</w:t>
             </w:r>
+            <w:proofErr w:type="spellEnd"/>
           </w:p>
         </w:tc>
         <w:tc>
@@ -4939,6 +5391,7 @@
                 <w:color w:val="000000"/>
               </w:rPr>
             </w:pPr>
+            <w:proofErr w:type="spellStart"/>
             <w:r>
               <w:rPr>
                 <w:rFonts w:eastAsia="Times New Roman"/>
@@ -4946,6 +5399,7 @@
               </w:rPr>
               <w:t>Ph</w:t>
             </w:r>
+            <w:proofErr w:type="spellEnd"/>
           </w:p>
         </w:tc>
         <w:tc>
@@ -5201,11 +5655,40 @@
     </w:p>
     <w:p/>
     <w:p>
-      <w:r>
-        <w:t xml:space="preserve">Kob, APK, APR and Ph had the fewest number SNP sites. </w:t>
-      </w:r>
-      <w:r>
-        <w:t>Three populations (NkN, SS and Kd) shared at least one SNPs site with all other populations. All other populations had two to four populations with which they did not share a single SNP site</w:t>
+      <w:proofErr w:type="spellStart"/>
+      <w:r>
+        <w:t>Kob</w:t>
+      </w:r>
+      <w:proofErr w:type="spellEnd"/>
+      <w:r>
+        <w:t xml:space="preserve">, APK, APR and </w:t>
+      </w:r>
+      <w:proofErr w:type="spellStart"/>
+      <w:r>
+        <w:t>Ph</w:t>
+      </w:r>
+      <w:proofErr w:type="spellEnd"/>
+      <w:r>
+        <w:t xml:space="preserve"> had the fewest number SNP sites. </w:t>
+      </w:r>
+      <w:r>
+        <w:t>Three populations (</w:t>
+      </w:r>
+      <w:proofErr w:type="spellStart"/>
+      <w:r>
+        <w:t>NkN</w:t>
+      </w:r>
+      <w:proofErr w:type="spellEnd"/>
+      <w:r>
+        <w:t xml:space="preserve">, SS and </w:t>
+      </w:r>
+      <w:proofErr w:type="spellStart"/>
+      <w:r>
+        <w:t>Kd</w:t>
+      </w:r>
+      <w:proofErr w:type="spellEnd"/>
+      <w:r>
+        <w:t>) shared at least one SNPs site with all other populations. All other populations had two to four populations with which they did not share a single SNP site</w:t>
       </w:r>
       <w:r>
         <w:t xml:space="preserve"> (Table 5)</w:t>
@@ -5236,7 +5719,15 @@
         <w:t xml:space="preserve">Table 5. Summary of </w:t>
       </w:r>
       <w:r>
-        <w:t>populations which do not have any shared sites. E.g., Sp does not share any sites with APR or HB.</w:t>
+        <w:t xml:space="preserve">populations which do not have any shared sites. E.g., </w:t>
+      </w:r>
+      <w:proofErr w:type="spellStart"/>
+      <w:r>
+        <w:t>Sp</w:t>
+      </w:r>
+      <w:proofErr w:type="spellEnd"/>
+      <w:r>
+        <w:t xml:space="preserve"> does not share any sites with APR or HB.</w:t>
       </w:r>
     </w:p>
     <w:tbl>
@@ -5298,8 +5789,13 @@
             <w:tcW w:w="4675" w:type="dxa"/>
           </w:tcPr>
           <w:p>
-            <w:r>
-              <w:t xml:space="preserve">NkN </w:t>
+            <w:proofErr w:type="spellStart"/>
+            <w:r>
+              <w:t>NkN</w:t>
+            </w:r>
+            <w:proofErr w:type="spellEnd"/>
+            <w:r>
+              <w:t xml:space="preserve"> </w:t>
             </w:r>
           </w:p>
         </w:tc>
@@ -5316,8 +5812,14 @@
             <w:tcW w:w="4675" w:type="dxa"/>
           </w:tcPr>
           <w:p>
-            <w:r>
-              <w:t xml:space="preserve">Kd </w:t>
+            <w:proofErr w:type="spellStart"/>
+            <w:r>
+              <w:lastRenderedPageBreak/>
+              <w:t>Kd</w:t>
+            </w:r>
+            <w:proofErr w:type="spellEnd"/>
+            <w:r>
+              <w:t xml:space="preserve"> </w:t>
             </w:r>
           </w:p>
         </w:tc>
@@ -5359,8 +5861,13 @@
             <w:tcW w:w="4675" w:type="dxa"/>
           </w:tcPr>
           <w:p>
-            <w:r>
-              <w:t xml:space="preserve">NkS </w:t>
+            <w:proofErr w:type="spellStart"/>
+            <w:r>
+              <w:t>NkS</w:t>
+            </w:r>
+            <w:proofErr w:type="spellEnd"/>
+            <w:r>
+              <w:t xml:space="preserve"> </w:t>
             </w:r>
           </w:p>
         </w:tc>
@@ -5370,7 +5877,15 @@
           </w:tcPr>
           <w:p>
             <w:r>
-              <w:t>['HB', 'APK', 'Ph']</w:t>
+              <w:t>['HB', 'APK', '</w:t>
+            </w:r>
+            <w:proofErr w:type="spellStart"/>
+            <w:r>
+              <w:t>Ph</w:t>
+            </w:r>
+            <w:proofErr w:type="spellEnd"/>
+            <w:r>
+              <w:t>']</w:t>
             </w:r>
           </w:p>
         </w:tc>
@@ -5392,7 +5907,15 @@
           </w:tcPr>
           <w:p>
             <w:r>
-              <w:t>['Kob', 'HB', 'SP']</w:t>
+              <w:t>['</w:t>
+            </w:r>
+            <w:proofErr w:type="spellStart"/>
+            <w:r>
+              <w:t>Kob</w:t>
+            </w:r>
+            <w:proofErr w:type="spellEnd"/>
+            <w:r>
+              <w:t>', 'HB', 'SP']</w:t>
             </w:r>
           </w:p>
         </w:tc>
@@ -5403,8 +5926,13 @@
             <w:tcW w:w="4675" w:type="dxa"/>
           </w:tcPr>
           <w:p>
-            <w:r>
-              <w:t xml:space="preserve">Kob </w:t>
+            <w:proofErr w:type="spellStart"/>
+            <w:r>
+              <w:t>Kob</w:t>
+            </w:r>
+            <w:proofErr w:type="spellEnd"/>
+            <w:r>
+              <w:t xml:space="preserve"> </w:t>
             </w:r>
           </w:p>
         </w:tc>
@@ -5414,7 +5942,15 @@
           </w:tcPr>
           <w:p>
             <w:r>
-              <w:t>['APR', 'APK', 'Ph']</w:t>
+              <w:t>['APR', 'APK', '</w:t>
+            </w:r>
+            <w:proofErr w:type="spellStart"/>
+            <w:r>
+              <w:t>Ph</w:t>
+            </w:r>
+            <w:proofErr w:type="spellEnd"/>
+            <w:r>
+              <w:t>']</w:t>
             </w:r>
           </w:p>
         </w:tc>
@@ -5425,8 +5961,13 @@
             <w:tcW w:w="4675" w:type="dxa"/>
           </w:tcPr>
           <w:p>
-            <w:r>
-              <w:t xml:space="preserve">Ph </w:t>
+            <w:proofErr w:type="spellStart"/>
+            <w:r>
+              <w:t>Ph</w:t>
+            </w:r>
+            <w:proofErr w:type="spellEnd"/>
+            <w:r>
+              <w:t xml:space="preserve"> </w:t>
             </w:r>
           </w:p>
         </w:tc>
@@ -5436,7 +5977,23 @@
           </w:tcPr>
           <w:p>
             <w:r>
-              <w:t>['NkS', 'APK', 'Kob']</w:t>
+              <w:t>['</w:t>
+            </w:r>
+            <w:proofErr w:type="spellStart"/>
+            <w:r>
+              <w:t>NkS</w:t>
+            </w:r>
+            <w:proofErr w:type="spellEnd"/>
+            <w:r>
+              <w:t>', 'APK', '</w:t>
+            </w:r>
+            <w:proofErr w:type="spellStart"/>
+            <w:r>
+              <w:t>Kob</w:t>
+            </w:r>
+            <w:proofErr w:type="spellEnd"/>
+            <w:r>
+              <w:t>']</w:t>
             </w:r>
           </w:p>
         </w:tc>
@@ -5448,7 +6005,6 @@
           </w:tcPr>
           <w:p>
             <w:r>
-              <w:lastRenderedPageBreak/>
               <w:t xml:space="preserve">APK </w:t>
             </w:r>
           </w:p>
@@ -5459,7 +6015,31 @@
           </w:tcPr>
           <w:p>
             <w:r>
-              <w:t>['NkS', 'HB', 'Kob', 'Ph']</w:t>
+              <w:t>['</w:t>
+            </w:r>
+            <w:proofErr w:type="spellStart"/>
+            <w:r>
+              <w:t>NkS</w:t>
+            </w:r>
+            <w:proofErr w:type="spellEnd"/>
+            <w:r>
+              <w:t>', 'HB', '</w:t>
+            </w:r>
+            <w:proofErr w:type="spellStart"/>
+            <w:r>
+              <w:t>Kob</w:t>
+            </w:r>
+            <w:proofErr w:type="spellEnd"/>
+            <w:r>
+              <w:t>', '</w:t>
+            </w:r>
+            <w:proofErr w:type="spellStart"/>
+            <w:r>
+              <w:t>Ph</w:t>
+            </w:r>
+            <w:proofErr w:type="spellEnd"/>
+            <w:r>
+              <w:t>']</w:t>
             </w:r>
           </w:p>
         </w:tc>
@@ -5484,7 +6064,15 @@
           </w:tcPr>
           <w:p>
             <w:r>
-              <w:t>['APR', 'APK', 'SP', 'NkS']</w:t>
+              <w:t>['APR', 'APK', 'SP', '</w:t>
+            </w:r>
+            <w:proofErr w:type="spellStart"/>
+            <w:r>
+              <w:t>NkS</w:t>
+            </w:r>
+            <w:proofErr w:type="spellEnd"/>
+            <w:r>
+              <w:t>']</w:t>
             </w:r>
           </w:p>
         </w:tc>
@@ -5774,6 +6362,7 @@
                 <w:color w:val="000000"/>
               </w:rPr>
             </w:pPr>
+            <w:proofErr w:type="spellStart"/>
             <w:r>
               <w:rPr>
                 <w:rFonts w:eastAsia="Times New Roman"/>
@@ -5781,6 +6370,7 @@
               </w:rPr>
               <w:t>Kob</w:t>
             </w:r>
+            <w:proofErr w:type="spellEnd"/>
           </w:p>
         </w:tc>
         <w:tc>
@@ -5994,6 +6584,7 @@
                 <w:color w:val="000000"/>
               </w:rPr>
             </w:pPr>
+            <w:proofErr w:type="spellStart"/>
             <w:r>
               <w:rPr>
                 <w:rFonts w:eastAsia="Times New Roman"/>
@@ -6001,6 +6592,7 @@
               </w:rPr>
               <w:t>Kob</w:t>
             </w:r>
+            <w:proofErr w:type="spellEnd"/>
           </w:p>
         </w:tc>
         <w:tc>
@@ -6024,6 +6616,7 @@
                 <w:color w:val="000000"/>
               </w:rPr>
             </w:pPr>
+            <w:proofErr w:type="spellStart"/>
             <w:r>
               <w:rPr>
                 <w:rFonts w:eastAsia="Times New Roman"/>
@@ -6031,6 +6624,7 @@
               </w:rPr>
               <w:t>NkN</w:t>
             </w:r>
+            <w:proofErr w:type="spellEnd"/>
           </w:p>
         </w:tc>
         <w:tc>
@@ -6214,6 +6808,7 @@
                 <w:color w:val="000000"/>
               </w:rPr>
             </w:pPr>
+            <w:proofErr w:type="spellStart"/>
             <w:r>
               <w:rPr>
                 <w:rFonts w:eastAsia="Times New Roman"/>
@@ -6221,6 +6816,7 @@
               </w:rPr>
               <w:t>Kob</w:t>
             </w:r>
+            <w:proofErr w:type="spellEnd"/>
           </w:p>
         </w:tc>
         <w:tc>
@@ -6244,6 +6840,7 @@
                 <w:color w:val="000000"/>
               </w:rPr>
             </w:pPr>
+            <w:proofErr w:type="spellStart"/>
             <w:r>
               <w:rPr>
                 <w:rFonts w:eastAsia="Times New Roman"/>
@@ -6251,6 +6848,7 @@
               </w:rPr>
               <w:t>Kd</w:t>
             </w:r>
+            <w:proofErr w:type="spellEnd"/>
           </w:p>
         </w:tc>
         <w:tc>
@@ -6434,6 +7032,7 @@
                 <w:color w:val="000000"/>
               </w:rPr>
             </w:pPr>
+            <w:proofErr w:type="spellStart"/>
             <w:r>
               <w:rPr>
                 <w:rFonts w:eastAsia="Times New Roman"/>
@@ -6441,6 +7040,7 @@
               </w:rPr>
               <w:t>Kd</w:t>
             </w:r>
+            <w:proofErr w:type="spellEnd"/>
           </w:p>
         </w:tc>
         <w:tc>
@@ -6464,6 +7064,7 @@
                 <w:color w:val="000000"/>
               </w:rPr>
             </w:pPr>
+            <w:proofErr w:type="spellStart"/>
             <w:r>
               <w:rPr>
                 <w:rFonts w:eastAsia="Times New Roman"/>
@@ -6471,6 +7072,7 @@
               </w:rPr>
               <w:t>Kob</w:t>
             </w:r>
+            <w:proofErr w:type="spellEnd"/>
           </w:p>
         </w:tc>
         <w:tc>
@@ -6654,6 +7256,7 @@
                 <w:color w:val="000000"/>
               </w:rPr>
             </w:pPr>
+            <w:proofErr w:type="spellStart"/>
             <w:r>
               <w:rPr>
                 <w:rFonts w:eastAsia="Times New Roman"/>
@@ -6661,6 +7264,7 @@
               </w:rPr>
               <w:t>Kd</w:t>
             </w:r>
+            <w:proofErr w:type="spellEnd"/>
           </w:p>
         </w:tc>
         <w:tc>
@@ -6874,6 +7478,7 @@
                 <w:color w:val="000000"/>
               </w:rPr>
             </w:pPr>
+            <w:proofErr w:type="spellStart"/>
             <w:r>
               <w:rPr>
                 <w:rFonts w:eastAsia="Times New Roman"/>
@@ -6881,6 +7486,7 @@
               </w:rPr>
               <w:t>Kd</w:t>
             </w:r>
+            <w:proofErr w:type="spellEnd"/>
           </w:p>
         </w:tc>
         <w:tc>
@@ -7094,6 +7700,7 @@
                 <w:color w:val="000000"/>
               </w:rPr>
             </w:pPr>
+            <w:proofErr w:type="spellStart"/>
             <w:r>
               <w:rPr>
                 <w:rFonts w:eastAsia="Times New Roman"/>
@@ -7101,6 +7708,7 @@
               </w:rPr>
               <w:t>Kd</w:t>
             </w:r>
+            <w:proofErr w:type="spellEnd"/>
           </w:p>
         </w:tc>
         <w:tc>
@@ -7314,6 +7922,7 @@
                 <w:color w:val="000000"/>
               </w:rPr>
             </w:pPr>
+            <w:proofErr w:type="spellStart"/>
             <w:r>
               <w:rPr>
                 <w:rFonts w:eastAsia="Times New Roman"/>
@@ -7321,6 +7930,7 @@
               </w:rPr>
               <w:t>Kd</w:t>
             </w:r>
+            <w:proofErr w:type="spellEnd"/>
           </w:p>
         </w:tc>
         <w:tc>
@@ -7344,6 +7954,7 @@
                 <w:color w:val="000000"/>
               </w:rPr>
             </w:pPr>
+            <w:proofErr w:type="spellStart"/>
             <w:r>
               <w:rPr>
                 <w:rFonts w:eastAsia="Times New Roman"/>
@@ -7351,6 +7962,7 @@
               </w:rPr>
               <w:t>NkN</w:t>
             </w:r>
+            <w:proofErr w:type="spellEnd"/>
           </w:p>
         </w:tc>
         <w:tc>
@@ -7534,6 +8146,7 @@
                 <w:color w:val="000000"/>
               </w:rPr>
             </w:pPr>
+            <w:proofErr w:type="spellStart"/>
             <w:r>
               <w:rPr>
                 <w:rFonts w:eastAsia="Times New Roman"/>
@@ -7541,6 +8154,7 @@
               </w:rPr>
               <w:t>Kd</w:t>
             </w:r>
+            <w:proofErr w:type="spellEnd"/>
           </w:p>
         </w:tc>
         <w:tc>
@@ -7754,6 +8368,7 @@
                 <w:color w:val="000000"/>
               </w:rPr>
             </w:pPr>
+            <w:proofErr w:type="spellStart"/>
             <w:r>
               <w:rPr>
                 <w:rFonts w:eastAsia="Times New Roman"/>
@@ -7761,6 +8376,7 @@
               </w:rPr>
               <w:t>Kd</w:t>
             </w:r>
+            <w:proofErr w:type="spellEnd"/>
           </w:p>
         </w:tc>
         <w:tc>
@@ -7784,6 +8400,7 @@
                 <w:color w:val="000000"/>
               </w:rPr>
             </w:pPr>
+            <w:proofErr w:type="spellStart"/>
             <w:r>
               <w:rPr>
                 <w:rFonts w:eastAsia="Times New Roman"/>
@@ -7791,6 +8408,7 @@
               </w:rPr>
               <w:t>NkS</w:t>
             </w:r>
+            <w:proofErr w:type="spellEnd"/>
           </w:p>
         </w:tc>
         <w:tc>
@@ -7974,6 +8592,7 @@
                 <w:color w:val="000000"/>
               </w:rPr>
             </w:pPr>
+            <w:proofErr w:type="spellStart"/>
             <w:r>
               <w:rPr>
                 <w:rFonts w:eastAsia="Times New Roman"/>
@@ -7981,6 +8600,7 @@
               </w:rPr>
               <w:t>Kd</w:t>
             </w:r>
+            <w:proofErr w:type="spellEnd"/>
           </w:p>
         </w:tc>
         <w:tc>
@@ -8194,6 +8814,7 @@
                 <w:color w:val="000000"/>
               </w:rPr>
             </w:pPr>
+            <w:proofErr w:type="spellStart"/>
             <w:r>
               <w:rPr>
                 <w:rFonts w:eastAsia="Times New Roman"/>
@@ -8201,6 +8822,7 @@
               </w:rPr>
               <w:t>Kd</w:t>
             </w:r>
+            <w:proofErr w:type="spellEnd"/>
           </w:p>
         </w:tc>
         <w:tc>
@@ -8224,6 +8846,7 @@
                 <w:color w:val="000000"/>
               </w:rPr>
             </w:pPr>
+            <w:proofErr w:type="spellStart"/>
             <w:r>
               <w:rPr>
                 <w:rFonts w:eastAsia="Times New Roman"/>
@@ -8231,6 +8854,7 @@
               </w:rPr>
               <w:t>Ph</w:t>
             </w:r>
+            <w:proofErr w:type="spellEnd"/>
           </w:p>
         </w:tc>
         <w:tc>
@@ -8664,6 +9288,7 @@
                 <w:color w:val="000000"/>
               </w:rPr>
             </w:pPr>
+            <w:proofErr w:type="spellStart"/>
             <w:r>
               <w:rPr>
                 <w:rFonts w:eastAsia="Times New Roman"/>
@@ -8671,6 +9296,7 @@
               </w:rPr>
               <w:t>Kd</w:t>
             </w:r>
+            <w:proofErr w:type="spellEnd"/>
           </w:p>
         </w:tc>
         <w:tc>
@@ -9104,6 +9730,7 @@
                 <w:color w:val="000000"/>
               </w:rPr>
             </w:pPr>
+            <w:proofErr w:type="spellStart"/>
             <w:r>
               <w:rPr>
                 <w:rFonts w:eastAsia="Times New Roman"/>
@@ -9111,6 +9738,7 @@
               </w:rPr>
               <w:t>Kob</w:t>
             </w:r>
+            <w:proofErr w:type="spellEnd"/>
           </w:p>
         </w:tc>
         <w:tc>
@@ -9324,6 +9952,7 @@
                 <w:color w:val="000000"/>
               </w:rPr>
             </w:pPr>
+            <w:proofErr w:type="spellStart"/>
             <w:r>
               <w:rPr>
                 <w:rFonts w:eastAsia="Times New Roman"/>
@@ -9331,6 +9960,7 @@
               </w:rPr>
               <w:t>NkN</w:t>
             </w:r>
+            <w:proofErr w:type="spellEnd"/>
           </w:p>
         </w:tc>
         <w:tc>
@@ -9778,6 +10408,7 @@
                 <w:color w:val="000000"/>
               </w:rPr>
             </w:pPr>
+            <w:proofErr w:type="spellStart"/>
             <w:r>
               <w:rPr>
                 <w:rFonts w:eastAsia="Times New Roman"/>
@@ -9785,6 +10416,7 @@
               </w:rPr>
               <w:t>NkS</w:t>
             </w:r>
+            <w:proofErr w:type="spellEnd"/>
           </w:p>
         </w:tc>
         <w:tc>
@@ -10221,6 +10853,7 @@
                 <w:color w:val="000000"/>
               </w:rPr>
             </w:pPr>
+            <w:proofErr w:type="spellStart"/>
             <w:r>
               <w:rPr>
                 <w:rFonts w:eastAsia="Times New Roman"/>
@@ -10229,6 +10862,7 @@
               </w:rPr>
               <w:t>Ph</w:t>
             </w:r>
+            <w:proofErr w:type="spellEnd"/>
           </w:p>
         </w:tc>
         <w:tc>
@@ -10452,6 +11086,7 @@
                 <w:color w:val="000000"/>
               </w:rPr>
             </w:pPr>
+            <w:proofErr w:type="spellStart"/>
             <w:r>
               <w:rPr>
                 <w:rFonts w:eastAsia="Times New Roman"/>
@@ -10459,6 +11094,7 @@
               </w:rPr>
               <w:t>Kd</w:t>
             </w:r>
+            <w:proofErr w:type="spellEnd"/>
           </w:p>
         </w:tc>
         <w:tc>
@@ -10904,6 +11540,7 @@
                 <w:color w:val="000000"/>
               </w:rPr>
             </w:pPr>
+            <w:proofErr w:type="spellStart"/>
             <w:r>
               <w:rPr>
                 <w:rFonts w:eastAsia="Times New Roman"/>
@@ -10911,6 +11548,7 @@
               </w:rPr>
               <w:t>Kob</w:t>
             </w:r>
+            <w:proofErr w:type="spellEnd"/>
           </w:p>
         </w:tc>
         <w:tc>
@@ -11124,6 +11762,7 @@
                 <w:color w:val="000000"/>
               </w:rPr>
             </w:pPr>
+            <w:proofErr w:type="spellStart"/>
             <w:r>
               <w:rPr>
                 <w:rFonts w:eastAsia="Times New Roman"/>
@@ -11131,6 +11770,7 @@
               </w:rPr>
               <w:t>NkN</w:t>
             </w:r>
+            <w:proofErr w:type="spellEnd"/>
           </w:p>
         </w:tc>
         <w:tc>
@@ -11539,6 +12179,7 @@
                 <w:rFonts w:eastAsia="Times New Roman"/>
                 <w:color w:val="000000"/>
               </w:rPr>
+              <w:lastRenderedPageBreak/>
               <w:t>SP</w:t>
             </w:r>
           </w:p>
@@ -11564,6 +12205,7 @@
                 <w:color w:val="000000"/>
               </w:rPr>
             </w:pPr>
+            <w:proofErr w:type="spellStart"/>
             <w:r>
               <w:rPr>
                 <w:rFonts w:eastAsia="Times New Roman"/>
@@ -11571,6 +12213,7 @@
               </w:rPr>
               <w:t>NkS</w:t>
             </w:r>
+            <w:proofErr w:type="spellEnd"/>
           </w:p>
         </w:tc>
         <w:tc>
@@ -12224,6 +12867,7 @@
                 <w:color w:val="000000"/>
               </w:rPr>
             </w:pPr>
+            <w:proofErr w:type="spellStart"/>
             <w:r>
               <w:rPr>
                 <w:rFonts w:eastAsia="Times New Roman"/>
@@ -12231,6 +12875,7 @@
               </w:rPr>
               <w:t>Ph</w:t>
             </w:r>
+            <w:proofErr w:type="spellEnd"/>
           </w:p>
         </w:tc>
         <w:tc>
@@ -12444,6 +13089,7 @@
                 <w:color w:val="000000"/>
               </w:rPr>
             </w:pPr>
+            <w:proofErr w:type="spellStart"/>
             <w:r>
               <w:rPr>
                 <w:rFonts w:eastAsia="Times New Roman"/>
@@ -12451,6 +13097,7 @@
               </w:rPr>
               <w:t>Kob</w:t>
             </w:r>
+            <w:proofErr w:type="spellEnd"/>
           </w:p>
         </w:tc>
         <w:tc>
@@ -12639,7 +13286,6 @@
                 <w:rFonts w:eastAsia="Times New Roman"/>
                 <w:color w:val="000000"/>
               </w:rPr>
-              <w:lastRenderedPageBreak/>
               <w:t>APR</w:t>
             </w:r>
           </w:p>
@@ -12665,6 +13311,7 @@
                 <w:color w:val="000000"/>
               </w:rPr>
             </w:pPr>
+            <w:proofErr w:type="spellStart"/>
             <w:r>
               <w:rPr>
                 <w:rFonts w:eastAsia="Times New Roman"/>
@@ -12672,6 +13319,7 @@
               </w:rPr>
               <w:t>Kd</w:t>
             </w:r>
+            <w:proofErr w:type="spellEnd"/>
           </w:p>
         </w:tc>
         <w:tc>
@@ -13325,6 +13973,7 @@
                 <w:color w:val="000000"/>
               </w:rPr>
             </w:pPr>
+            <w:proofErr w:type="spellStart"/>
             <w:r>
               <w:rPr>
                 <w:rFonts w:eastAsia="Times New Roman"/>
@@ -13332,6 +13981,7 @@
               </w:rPr>
               <w:t>NkN</w:t>
             </w:r>
+            <w:proofErr w:type="spellEnd"/>
           </w:p>
         </w:tc>
         <w:tc>
@@ -13765,6 +14415,7 @@
                 <w:color w:val="000000"/>
               </w:rPr>
             </w:pPr>
+            <w:proofErr w:type="spellStart"/>
             <w:r>
               <w:rPr>
                 <w:rFonts w:eastAsia="Times New Roman"/>
@@ -13772,6 +14423,7 @@
               </w:rPr>
               <w:t>NkS</w:t>
             </w:r>
+            <w:proofErr w:type="spellEnd"/>
           </w:p>
         </w:tc>
         <w:tc>
@@ -14205,6 +14857,7 @@
                 <w:color w:val="000000"/>
               </w:rPr>
             </w:pPr>
+            <w:proofErr w:type="spellStart"/>
             <w:r>
               <w:rPr>
                 <w:rFonts w:eastAsia="Times New Roman"/>
@@ -14212,6 +14865,7 @@
               </w:rPr>
               <w:t>Ph</w:t>
             </w:r>
+            <w:proofErr w:type="spellEnd"/>
           </w:p>
         </w:tc>
         <w:tc>
@@ -14395,6 +15049,7 @@
                 <w:color w:val="000000"/>
               </w:rPr>
             </w:pPr>
+            <w:proofErr w:type="spellStart"/>
             <w:r>
               <w:rPr>
                 <w:rFonts w:eastAsia="Times New Roman"/>
@@ -14402,6 +15057,7 @@
               </w:rPr>
               <w:t>NkS</w:t>
             </w:r>
+            <w:proofErr w:type="spellEnd"/>
           </w:p>
         </w:tc>
         <w:tc>
@@ -14615,6 +15271,7 @@
                 <w:color w:val="000000"/>
               </w:rPr>
             </w:pPr>
+            <w:proofErr w:type="spellStart"/>
             <w:r>
               <w:rPr>
                 <w:rFonts w:eastAsia="Times New Roman"/>
@@ -14622,6 +15279,7 @@
               </w:rPr>
               <w:t>NkS</w:t>
             </w:r>
+            <w:proofErr w:type="spellEnd"/>
           </w:p>
         </w:tc>
         <w:tc>
@@ -14645,6 +15303,7 @@
                 <w:color w:val="000000"/>
               </w:rPr>
             </w:pPr>
+            <w:proofErr w:type="spellStart"/>
             <w:r>
               <w:rPr>
                 <w:rFonts w:eastAsia="Times New Roman"/>
@@ -14652,6 +15311,7 @@
               </w:rPr>
               <w:t>Kd</w:t>
             </w:r>
+            <w:proofErr w:type="spellEnd"/>
           </w:p>
         </w:tc>
         <w:tc>
@@ -14835,6 +15495,7 @@
                 <w:color w:val="000000"/>
               </w:rPr>
             </w:pPr>
+            <w:proofErr w:type="spellStart"/>
             <w:r>
               <w:rPr>
                 <w:rFonts w:eastAsia="Times New Roman"/>
@@ -14842,6 +15503,7 @@
               </w:rPr>
               <w:t>NkS</w:t>
             </w:r>
+            <w:proofErr w:type="spellEnd"/>
           </w:p>
         </w:tc>
         <w:tc>
@@ -15055,6 +15717,7 @@
                 <w:color w:val="000000"/>
               </w:rPr>
             </w:pPr>
+            <w:proofErr w:type="spellStart"/>
             <w:r>
               <w:rPr>
                 <w:rFonts w:eastAsia="Times New Roman"/>
@@ -15062,6 +15725,7 @@
               </w:rPr>
               <w:t>NkS</w:t>
             </w:r>
+            <w:proofErr w:type="spellEnd"/>
           </w:p>
         </w:tc>
         <w:tc>
@@ -15085,6 +15749,7 @@
                 <w:color w:val="000000"/>
               </w:rPr>
             </w:pPr>
+            <w:proofErr w:type="spellStart"/>
             <w:r>
               <w:rPr>
                 <w:rFonts w:eastAsia="Times New Roman"/>
@@ -15092,6 +15757,7 @@
               </w:rPr>
               <w:t>Kob</w:t>
             </w:r>
+            <w:proofErr w:type="spellEnd"/>
           </w:p>
         </w:tc>
         <w:tc>
@@ -15275,6 +15941,7 @@
                 <w:color w:val="000000"/>
               </w:rPr>
             </w:pPr>
+            <w:proofErr w:type="spellStart"/>
             <w:r>
               <w:rPr>
                 <w:rFonts w:eastAsia="Times New Roman"/>
@@ -15282,6 +15949,7 @@
               </w:rPr>
               <w:t>NkS</w:t>
             </w:r>
+            <w:proofErr w:type="spellEnd"/>
           </w:p>
         </w:tc>
         <w:tc>
@@ -15305,6 +15973,7 @@
                 <w:color w:val="000000"/>
               </w:rPr>
             </w:pPr>
+            <w:proofErr w:type="spellStart"/>
             <w:r>
               <w:rPr>
                 <w:rFonts w:eastAsia="Times New Roman"/>
@@ -15312,6 +15981,7 @@
               </w:rPr>
               <w:t>NkN</w:t>
             </w:r>
+            <w:proofErr w:type="spellEnd"/>
           </w:p>
         </w:tc>
         <w:tc>
@@ -15495,6 +16165,7 @@
                 <w:color w:val="000000"/>
               </w:rPr>
             </w:pPr>
+            <w:proofErr w:type="spellStart"/>
             <w:r>
               <w:rPr>
                 <w:rFonts w:eastAsia="Times New Roman"/>
@@ -15502,6 +16173,7 @@
               </w:rPr>
               <w:t>NkS</w:t>
             </w:r>
+            <w:proofErr w:type="spellEnd"/>
           </w:p>
         </w:tc>
         <w:tc>
@@ -15715,6 +16387,7 @@
                 <w:color w:val="000000"/>
               </w:rPr>
             </w:pPr>
+            <w:proofErr w:type="spellStart"/>
             <w:r>
               <w:rPr>
                 <w:rFonts w:eastAsia="Times New Roman"/>
@@ -15722,6 +16395,7 @@
               </w:rPr>
               <w:t>NkS</w:t>
             </w:r>
+            <w:proofErr w:type="spellEnd"/>
           </w:p>
         </w:tc>
         <w:tc>
@@ -15745,6 +16419,7 @@
                 <w:color w:val="000000"/>
               </w:rPr>
             </w:pPr>
+            <w:proofErr w:type="spellStart"/>
             <w:r>
               <w:rPr>
                 <w:rFonts w:eastAsia="Times New Roman"/>
@@ -15752,6 +16427,7 @@
               </w:rPr>
               <w:t>Ph</w:t>
             </w:r>
+            <w:proofErr w:type="spellEnd"/>
           </w:p>
         </w:tc>
         <w:tc>
@@ -16185,6 +16861,7 @@
                 <w:color w:val="000000"/>
               </w:rPr>
             </w:pPr>
+            <w:proofErr w:type="spellStart"/>
             <w:r>
               <w:rPr>
                 <w:rFonts w:eastAsia="Times New Roman"/>
@@ -16192,6 +16869,7 @@
               </w:rPr>
               <w:t>Kd</w:t>
             </w:r>
+            <w:proofErr w:type="spellEnd"/>
           </w:p>
         </w:tc>
         <w:tc>
@@ -16405,6 +17083,7 @@
                 <w:color w:val="000000"/>
               </w:rPr>
             </w:pPr>
+            <w:proofErr w:type="spellStart"/>
             <w:r>
               <w:rPr>
                 <w:rFonts w:eastAsia="Times New Roman"/>
@@ -16412,6 +17091,7 @@
               </w:rPr>
               <w:t>Kob</w:t>
             </w:r>
+            <w:proofErr w:type="spellEnd"/>
           </w:p>
         </w:tc>
         <w:tc>
@@ -16625,6 +17305,7 @@
                 <w:color w:val="000000"/>
               </w:rPr>
             </w:pPr>
+            <w:proofErr w:type="spellStart"/>
             <w:r>
               <w:rPr>
                 <w:rFonts w:eastAsia="Times New Roman"/>
@@ -16632,6 +17313,7 @@
               </w:rPr>
               <w:t>NkN</w:t>
             </w:r>
+            <w:proofErr w:type="spellEnd"/>
           </w:p>
         </w:tc>
         <w:tc>
@@ -16845,6 +17527,7 @@
                 <w:color w:val="000000"/>
               </w:rPr>
             </w:pPr>
+            <w:proofErr w:type="spellStart"/>
             <w:r>
               <w:rPr>
                 <w:rFonts w:eastAsia="Times New Roman"/>
@@ -16852,6 +17535,7 @@
               </w:rPr>
               <w:t>NkS</w:t>
             </w:r>
+            <w:proofErr w:type="spellEnd"/>
           </w:p>
         </w:tc>
         <w:tc>
@@ -17065,6 +17749,7 @@
                 <w:color w:val="000000"/>
               </w:rPr>
             </w:pPr>
+            <w:proofErr w:type="spellStart"/>
             <w:r>
               <w:rPr>
                 <w:rFonts w:eastAsia="Times New Roman"/>
@@ -17072,6 +17757,7 @@
               </w:rPr>
               <w:t>Ph</w:t>
             </w:r>
+            <w:proofErr w:type="spellEnd"/>
           </w:p>
         </w:tc>
         <w:tc>
@@ -17505,6 +18191,7 @@
                 <w:color w:val="000000"/>
               </w:rPr>
             </w:pPr>
+            <w:proofErr w:type="spellStart"/>
             <w:r>
               <w:rPr>
                 <w:rFonts w:eastAsia="Times New Roman"/>
@@ -17512,6 +18199,7 @@
               </w:rPr>
               <w:t>Kd</w:t>
             </w:r>
+            <w:proofErr w:type="spellEnd"/>
           </w:p>
         </w:tc>
         <w:tc>
@@ -17945,6 +18633,7 @@
                 <w:color w:val="000000"/>
               </w:rPr>
             </w:pPr>
+            <w:proofErr w:type="spellStart"/>
             <w:r>
               <w:rPr>
                 <w:rFonts w:eastAsia="Times New Roman"/>
@@ -17952,6 +18641,7 @@
               </w:rPr>
               <w:t>Kob</w:t>
             </w:r>
+            <w:proofErr w:type="spellEnd"/>
           </w:p>
         </w:tc>
         <w:tc>
@@ -18165,6 +18855,7 @@
                 <w:color w:val="000000"/>
               </w:rPr>
             </w:pPr>
+            <w:proofErr w:type="spellStart"/>
             <w:r>
               <w:rPr>
                 <w:rFonts w:eastAsia="Times New Roman"/>
@@ -18172,6 +18863,7 @@
               </w:rPr>
               <w:t>NkN</w:t>
             </w:r>
+            <w:proofErr w:type="spellEnd"/>
           </w:p>
         </w:tc>
         <w:tc>
@@ -18605,6 +19297,7 @@
                 <w:color w:val="000000"/>
               </w:rPr>
             </w:pPr>
+            <w:proofErr w:type="spellStart"/>
             <w:r>
               <w:rPr>
                 <w:rFonts w:eastAsia="Times New Roman"/>
@@ -18612,6 +19305,7 @@
               </w:rPr>
               <w:t>NkS</w:t>
             </w:r>
+            <w:proofErr w:type="spellEnd"/>
           </w:p>
         </w:tc>
         <w:tc>
@@ -18825,6 +19519,7 @@
                 <w:color w:val="000000"/>
               </w:rPr>
             </w:pPr>
+            <w:proofErr w:type="spellStart"/>
             <w:r>
               <w:rPr>
                 <w:rFonts w:eastAsia="Times New Roman"/>
@@ -18832,6 +19527,7 @@
               </w:rPr>
               <w:t>Ph</w:t>
             </w:r>
+            <w:proofErr w:type="spellEnd"/>
           </w:p>
         </w:tc>
         <w:tc>
@@ -19015,6 +19711,7 @@
                 <w:color w:val="000000"/>
               </w:rPr>
             </w:pPr>
+            <w:proofErr w:type="spellStart"/>
             <w:r>
               <w:rPr>
                 <w:rFonts w:eastAsia="Times New Roman"/>
@@ -19022,6 +19719,7 @@
               </w:rPr>
               <w:t>Ph</w:t>
             </w:r>
+            <w:proofErr w:type="spellEnd"/>
           </w:p>
         </w:tc>
         <w:tc>
@@ -19045,6 +19743,7 @@
                 <w:color w:val="000000"/>
               </w:rPr>
             </w:pPr>
+            <w:proofErr w:type="spellStart"/>
             <w:r>
               <w:rPr>
                 <w:rFonts w:eastAsia="Times New Roman"/>
@@ -19052,6 +19751,7 @@
               </w:rPr>
               <w:t>NkS</w:t>
             </w:r>
+            <w:proofErr w:type="spellEnd"/>
           </w:p>
         </w:tc>
         <w:tc>
@@ -19235,6 +19935,7 @@
                 <w:color w:val="000000"/>
               </w:rPr>
             </w:pPr>
+            <w:proofErr w:type="spellStart"/>
             <w:r>
               <w:rPr>
                 <w:rFonts w:eastAsia="Times New Roman"/>
@@ -19242,6 +19943,7 @@
               </w:rPr>
               <w:t>Ph</w:t>
             </w:r>
+            <w:proofErr w:type="spellEnd"/>
           </w:p>
         </w:tc>
         <w:tc>
@@ -19455,6 +20157,7 @@
                 <w:color w:val="000000"/>
               </w:rPr>
             </w:pPr>
+            <w:proofErr w:type="spellStart"/>
             <w:r>
               <w:rPr>
                 <w:rFonts w:eastAsia="Times New Roman"/>
@@ -19462,6 +20165,7 @@
               </w:rPr>
               <w:t>Ph</w:t>
             </w:r>
+            <w:proofErr w:type="spellEnd"/>
           </w:p>
         </w:tc>
         <w:tc>
@@ -19485,6 +20189,7 @@
                 <w:color w:val="000000"/>
               </w:rPr>
             </w:pPr>
+            <w:proofErr w:type="spellStart"/>
             <w:r>
               <w:rPr>
                 <w:rFonts w:eastAsia="Times New Roman"/>
@@ -19492,6 +20197,7 @@
               </w:rPr>
               <w:t>NkN</w:t>
             </w:r>
+            <w:proofErr w:type="spellEnd"/>
           </w:p>
         </w:tc>
         <w:tc>
@@ -19675,6 +20381,7 @@
                 <w:color w:val="000000"/>
               </w:rPr>
             </w:pPr>
+            <w:proofErr w:type="spellStart"/>
             <w:r>
               <w:rPr>
                 <w:rFonts w:eastAsia="Times New Roman"/>
@@ -19682,6 +20389,7 @@
               </w:rPr>
               <w:t>Ph</w:t>
             </w:r>
+            <w:proofErr w:type="spellEnd"/>
           </w:p>
         </w:tc>
         <w:tc>
@@ -19705,6 +20413,7 @@
                 <w:color w:val="000000"/>
               </w:rPr>
             </w:pPr>
+            <w:proofErr w:type="spellStart"/>
             <w:r>
               <w:rPr>
                 <w:rFonts w:eastAsia="Times New Roman"/>
@@ -19712,6 +20421,7 @@
               </w:rPr>
               <w:t>Kd</w:t>
             </w:r>
+            <w:proofErr w:type="spellEnd"/>
           </w:p>
         </w:tc>
         <w:tc>
@@ -19899,11 +20609,19 @@
       <w:r>
         <w:t xml:space="preserve">did not exclude any of the samples. In </w:t>
       </w:r>
+      <w:proofErr w:type="spellStart"/>
       <w:r>
         <w:rPr>
           <w:rFonts w:eastAsia="Times New Roman"/>
         </w:rPr>
-        <w:t>Mastretta-Yanes et al., (2015)</w:t>
+        <w:t>Mastretta-Yanes</w:t>
+      </w:r>
+      <w:proofErr w:type="spellEnd"/>
+      <w:r>
+        <w:rPr>
+          <w:rFonts w:eastAsia="Times New Roman"/>
+        </w:rPr>
+        <w:t xml:space="preserve"> et al., (2015)</w:t>
       </w:r>
       <w:r>
         <w:rPr>
@@ -19922,14 +20640,7 @@
         <w:rPr>
           <w:rFonts w:eastAsia="Times New Roman"/>
         </w:rPr>
-        <w:t xml:space="preserve"> samples had genotypes </w:t>
-      </w:r>
-      <w:r>
-        <w:rPr>
-          <w:rFonts w:eastAsia="Times New Roman"/>
-        </w:rPr>
-        <w:lastRenderedPageBreak/>
-        <w:t xml:space="preserve">at more than 50% of the average number of loci per individual. I don’t understand why this is an appropriate filter. </w:t>
+        <w:t xml:space="preserve"> samples had genotypes at more than 50% of the average number of loci per individual. I don’t understand why this is an appropriate filter. </w:t>
       </w:r>
     </w:p>
     <w:p>
@@ -19943,7 +20654,21 @@
         <w:rPr>
           <w:rFonts w:eastAsia="Times New Roman"/>
         </w:rPr>
-        <w:t>There is a severe drop in the number of SNP sites when the site-level filter used by Mastretta-Yanes et al., (2015) was imposed—requiring a site to have more than 80% of samples with a genotype. After removing sites with fewer than 80% of samples that have a genotype call</w:t>
+        <w:t xml:space="preserve">There is a severe drop in the number of SNP sites when the site-level filter used by </w:t>
+      </w:r>
+      <w:proofErr w:type="spellStart"/>
+      <w:r>
+        <w:rPr>
+          <w:rFonts w:eastAsia="Times New Roman"/>
+        </w:rPr>
+        <w:t>Mastretta-Yanes</w:t>
+      </w:r>
+      <w:proofErr w:type="spellEnd"/>
+      <w:r>
+        <w:rPr>
+          <w:rFonts w:eastAsia="Times New Roman"/>
+        </w:rPr>
+        <w:t xml:space="preserve"> et al., (2015) was imposed—requiring a site to have more than 80% of samples with a genotype. After removing sites with fewer than 80% of samples that have a genotype call</w:t>
       </w:r>
       <w:r>
         <w:rPr>
@@ -20022,7 +20747,21 @@
         <w:rPr>
           <w:rFonts w:eastAsia="Times New Roman"/>
         </w:rPr>
-        <w:t xml:space="preserve">is much larger than anticipated (genome size= 1373 Mbp; 1.4GB </w:t>
+        <w:t xml:space="preserve">is much larger than anticipated (genome size= 1373 </w:t>
+      </w:r>
+      <w:proofErr w:type="spellStart"/>
+      <w:r>
+        <w:rPr>
+          <w:rFonts w:eastAsia="Times New Roman"/>
+        </w:rPr>
+        <w:t>Mbp</w:t>
+      </w:r>
+      <w:proofErr w:type="spellEnd"/>
+      <w:r>
+        <w:rPr>
+          <w:rFonts w:eastAsia="Times New Roman"/>
+        </w:rPr>
+        <w:t xml:space="preserve">; 1.4GB </w:t>
       </w:r>
       <w:r>
         <w:rPr>
@@ -20078,11 +20817,19 @@
       <w:r>
         <w:t xml:space="preserve">low. </w:t>
       </w:r>
+      <w:proofErr w:type="spellStart"/>
       <w:r>
         <w:rPr>
           <w:rFonts w:eastAsia="Times New Roman"/>
         </w:rPr>
-        <w:t xml:space="preserve">Mastretta-Yanes et al., 2015 </w:t>
+        <w:t>Mastretta-Yanes</w:t>
+      </w:r>
+      <w:proofErr w:type="spellEnd"/>
+      <w:r>
+        <w:rPr>
+          <w:rFonts w:eastAsia="Times New Roman"/>
+        </w:rPr>
+        <w:t xml:space="preserve"> et al., 2015 </w:t>
       </w:r>
       <w:r>
         <w:rPr>
@@ -20137,6 +20884,7 @@
         <w:rPr>
           <w:noProof/>
         </w:rPr>
+        <w:lastRenderedPageBreak/>
         <w:drawing>
           <wp:inline distT="0" distB="0" distL="0" distR="0" wp14:anchorId="5B0EC109" wp14:editId="60678C9B">
             <wp:extent cx="4999990" cy="4348480"/>
@@ -20226,7 +20974,15 @@
         <w:t>As a preliminary estimate of diversity, I estimated the proportion of heterozygous genotypes of all sites where a sample had a genotype call (min=0.04, mean=0.064 max=0.20). I clustered samples together into populations (Figures below).</w:t>
       </w:r>
       <w:r>
-        <w:t xml:space="preserve"> Most samples have similar levels of heterozygosity of around 6%. APK, SS, SP and HB all have slightly higher than average proportion of heterozygote calls. Kidd at mid elevation also seems to have slightly higher heterozygote genotype calls (but not much).</w:t>
+        <w:t xml:space="preserve"> Most samples have similar levels of </w:t>
+      </w:r>
+      <w:proofErr w:type="spellStart"/>
+      <w:r>
+        <w:t>heterozygosity</w:t>
+      </w:r>
+      <w:proofErr w:type="spellEnd"/>
+      <w:r>
+        <w:t xml:space="preserve"> of around 6%. APK, SS, SP and HB all have slightly higher than average proportion of heterozygote calls. Kidd at mid elevation also seems to have slightly higher heterozygote genotype calls (but not much).</w:t>
       </w:r>
     </w:p>
     <w:p>
@@ -20239,6 +20995,7 @@
         <w:rPr>
           <w:noProof/>
         </w:rPr>
+        <w:lastRenderedPageBreak/>
         <w:drawing>
           <wp:inline distT="0" distB="0" distL="0" distR="0" wp14:anchorId="1D82A013" wp14:editId="0D8A8595">
             <wp:extent cx="5943600" cy="4786911"/>
@@ -20678,7 +21435,14 @@
         <w:rPr>
           <w:i/>
         </w:rPr>
-        <w:t xml:space="preserve">Examining “duplicate” </w:t>
+        <w:t>Examining “</w:t>
+      </w:r>
+      <w:proofErr w:type="gramStart"/>
+      <w:r>
+        <w:rPr>
+          <w:i/>
+        </w:rPr>
+        <w:t xml:space="preserve">duplicate” </w:t>
       </w:r>
       <w:r>
         <w:rPr>
@@ -20686,6 +21450,7 @@
         </w:rPr>
         <w:t xml:space="preserve"> samples</w:t>
       </w:r>
+      <w:proofErr w:type="gramEnd"/>
     </w:p>
     <w:p>
       <w:pPr>
@@ -20708,7 +21473,15 @@
         <w:t xml:space="preserve">. </w:t>
       </w:r>
       <w:r>
-        <w:t xml:space="preserve">The het to hom differences could simply be an indication of genotype call error (i.e., a sample should be called as het but if the depth of coverage is too low it may </w:t>
+        <w:t xml:space="preserve">The het to </w:t>
+      </w:r>
+      <w:proofErr w:type="spellStart"/>
+      <w:r>
+        <w:t>hom</w:t>
+      </w:r>
+      <w:proofErr w:type="spellEnd"/>
+      <w:r>
+        <w:t xml:space="preserve"> differences could simply be an indication of genotype call error (i.e., a sample should be called as het but if the depth of coverage is too low it may </w:t>
       </w:r>
       <w:r>
         <w:t xml:space="preserve">be </w:t>
@@ -20723,7 +21496,15 @@
         <w:t xml:space="preserve"> (Figure 4 b)</w:t>
       </w:r>
       <w:r>
-        <w:t xml:space="preserve">. To me this suggests that these two samples are not duplicates. If they were duplicates there should be very few homozygous differences. If these are in fact duplicates the high number of homozygous differences indicates that stacks is doing a very poor job of calling genotypes. I could see if the depth or quality of these duplicated samples is different at the homozygous differences. </w:t>
+        <w:t xml:space="preserve">. To me this suggests that these two samples are not duplicates. If they were duplicates there should be very few homozygous differences. If these are in fact duplicates the high number of homozygous differences indicates that stacks </w:t>
+      </w:r>
+      <w:proofErr w:type="gramStart"/>
+      <w:r>
+        <w:t>is</w:t>
+      </w:r>
+      <w:proofErr w:type="gramEnd"/>
+      <w:r>
+        <w:t xml:space="preserve"> doing a very poor job of calling genotypes. I could see if the depth or quality of these duplicated samples is different at the homozygous differences. </w:t>
       </w:r>
       <w:r>
         <w:t xml:space="preserve">My suspicion is that these samples are not duplicates, but do come from the same population. </w:t>
@@ -20879,7 +21660,15 @@
         <w:t xml:space="preserve"> and b) homozygous difference</w:t>
       </w:r>
       <w:r>
-        <w:t xml:space="preserve"> among samples in population NkS. The vertical line shows where the “duplicated” sample lies.</w:t>
+        <w:t xml:space="preserve"> among samples in population </w:t>
+      </w:r>
+      <w:proofErr w:type="spellStart"/>
+      <w:r>
+        <w:t>NkS</w:t>
+      </w:r>
+      <w:proofErr w:type="spellEnd"/>
+      <w:r>
+        <w:t>. The vertical line shows where the “duplicated” sample lies.</w:t>
       </w:r>
     </w:p>
     <w:p/>
@@ -20913,13 +21702,45 @@
         <w:t>.</w:t>
       </w:r>
       <w:r>
-        <w:t xml:space="preserve"> Population SP is the most different (het to hom) from the other populations. </w:t>
-      </w:r>
-      <w:r>
-        <w:t>There are fewer genotypic differences within populations (54-171 for het-hom and 22-188</w:t>
-      </w:r>
-      <w:r>
-        <w:t xml:space="preserve"> hom differences in Kd and HB</w:t>
+        <w:t xml:space="preserve"> Population SP is the most different (het to </w:t>
+      </w:r>
+      <w:proofErr w:type="spellStart"/>
+      <w:r>
+        <w:t>hom</w:t>
+      </w:r>
+      <w:proofErr w:type="spellEnd"/>
+      <w:r>
+        <w:t xml:space="preserve">) from the other populations. </w:t>
+      </w:r>
+      <w:r>
+        <w:t>There are fewer genotypic differences within populations (54-171 for het-</w:t>
+      </w:r>
+      <w:proofErr w:type="spellStart"/>
+      <w:r>
+        <w:t>hom</w:t>
+      </w:r>
+      <w:proofErr w:type="spellEnd"/>
+      <w:r>
+        <w:t xml:space="preserve"> and 22-188</w:t>
+      </w:r>
+      <w:r>
+        <w:t xml:space="preserve"> </w:t>
+      </w:r>
+      <w:proofErr w:type="spellStart"/>
+      <w:r>
+        <w:t>hom</w:t>
+      </w:r>
+      <w:proofErr w:type="spellEnd"/>
+      <w:r>
+        <w:t xml:space="preserve"> differences in </w:t>
+      </w:r>
+      <w:proofErr w:type="spellStart"/>
+      <w:r>
+        <w:t>Kd</w:t>
+      </w:r>
+      <w:proofErr w:type="spellEnd"/>
+      <w:r>
+        <w:t xml:space="preserve"> and HB</w:t>
       </w:r>
       <w:r>
         <w:t>) than between population</w:t>
@@ -21072,8 +21893,13 @@
         <w:t xml:space="preserve">Figure 5. Distribution of </w:t>
       </w:r>
       <w:r>
-        <w:t>het to hom</w:t>
-      </w:r>
+        <w:t xml:space="preserve">het to </w:t>
+      </w:r>
+      <w:proofErr w:type="spellStart"/>
+      <w:r>
+        <w:t>hom</w:t>
+      </w:r>
+      <w:proofErr w:type="spellEnd"/>
       <w:r>
         <w:t xml:space="preserve"> differences </w:t>
       </w:r>
@@ -21293,6 +22119,7 @@
                 <w:color w:val="000000"/>
               </w:rPr>
             </w:pPr>
+            <w:proofErr w:type="spellStart"/>
             <w:r>
               <w:rPr>
                 <w:rFonts w:ascii="Calibri" w:eastAsia="Times New Roman" w:hAnsi="Calibri"/>
@@ -21300,6 +22127,7 @@
               </w:rPr>
               <w:t>population_name</w:t>
             </w:r>
+            <w:proofErr w:type="spellEnd"/>
           </w:p>
         </w:tc>
         <w:tc>
@@ -21353,6 +22181,7 @@
                 <w:color w:val="000000"/>
               </w:rPr>
             </w:pPr>
+            <w:proofErr w:type="spellStart"/>
             <w:r>
               <w:rPr>
                 <w:rFonts w:ascii="Calibri" w:eastAsia="Times New Roman" w:hAnsi="Calibri"/>
@@ -21360,6 +22189,7 @@
               </w:rPr>
               <w:t>N_hom_het</w:t>
             </w:r>
+            <w:proofErr w:type="spellEnd"/>
           </w:p>
         </w:tc>
         <w:tc>
@@ -21384,6 +22214,7 @@
                 <w:color w:val="000000"/>
               </w:rPr>
             </w:pPr>
+            <w:proofErr w:type="spellStart"/>
             <w:r>
               <w:rPr>
                 <w:rFonts w:ascii="Calibri" w:eastAsia="Times New Roman" w:hAnsi="Calibri"/>
@@ -21391,6 +22222,7 @@
               </w:rPr>
               <w:t>N_hom_alt_hom_ref</w:t>
             </w:r>
+            <w:proofErr w:type="spellEnd"/>
           </w:p>
         </w:tc>
         <w:tc>
@@ -21414,6 +22246,7 @@
                 <w:color w:val="000000"/>
               </w:rPr>
             </w:pPr>
+            <w:proofErr w:type="spellStart"/>
             <w:r>
               <w:rPr>
                 <w:rFonts w:ascii="Calibri" w:eastAsia="Times New Roman" w:hAnsi="Calibri"/>
@@ -21421,6 +22254,7 @@
               </w:rPr>
               <w:t>N_same</w:t>
             </w:r>
+            <w:proofErr w:type="spellEnd"/>
           </w:p>
         </w:tc>
         <w:tc>
@@ -21444,6 +22278,7 @@
                 <w:color w:val="000000"/>
               </w:rPr>
             </w:pPr>
+            <w:proofErr w:type="spellStart"/>
             <w:r>
               <w:rPr>
                 <w:rFonts w:ascii="Calibri" w:eastAsia="Times New Roman" w:hAnsi="Calibri"/>
@@ -21451,6 +22286,7 @@
               </w:rPr>
               <w:t>N_different</w:t>
             </w:r>
+            <w:proofErr w:type="spellEnd"/>
           </w:p>
         </w:tc>
         <w:tc>
@@ -21509,6 +22345,7 @@
                 <w:color w:val="000000"/>
               </w:rPr>
             </w:pPr>
+            <w:proofErr w:type="spellStart"/>
             <w:r>
               <w:rPr>
                 <w:rFonts w:ascii="Calibri" w:eastAsia="Times New Roman" w:hAnsi="Calibri"/>
@@ -21516,6 +22353,7 @@
               </w:rPr>
               <w:t>Kob</w:t>
             </w:r>
+            <w:proofErr w:type="spellEnd"/>
           </w:p>
         </w:tc>
         <w:tc>
@@ -21539,6 +22377,7 @@
                 <w:color w:val="000000"/>
               </w:rPr>
             </w:pPr>
+            <w:proofErr w:type="spellStart"/>
             <w:r>
               <w:rPr>
                 <w:rFonts w:ascii="Calibri" w:eastAsia="Times New Roman" w:hAnsi="Calibri"/>
@@ -21546,6 +22385,7 @@
               </w:rPr>
               <w:t>Kd</w:t>
             </w:r>
+            <w:proofErr w:type="spellEnd"/>
           </w:p>
         </w:tc>
         <w:tc>
@@ -21729,6 +22569,7 @@
                 <w:color w:val="000000"/>
               </w:rPr>
             </w:pPr>
+            <w:proofErr w:type="spellStart"/>
             <w:r>
               <w:rPr>
                 <w:rFonts w:ascii="Calibri" w:eastAsia="Times New Roman" w:hAnsi="Calibri"/>
@@ -21736,6 +22577,7 @@
               </w:rPr>
               <w:t>Kob</w:t>
             </w:r>
+            <w:proofErr w:type="spellEnd"/>
           </w:p>
         </w:tc>
         <w:tc>
@@ -21949,6 +22791,7 @@
                 <w:color w:val="000000"/>
               </w:rPr>
             </w:pPr>
+            <w:proofErr w:type="spellStart"/>
             <w:r>
               <w:rPr>
                 <w:rFonts w:ascii="Calibri" w:eastAsia="Times New Roman" w:hAnsi="Calibri"/>
@@ -21956,6 +22799,7 @@
               </w:rPr>
               <w:t>Kob</w:t>
             </w:r>
+            <w:proofErr w:type="spellEnd"/>
           </w:p>
         </w:tc>
         <w:tc>
@@ -22169,6 +23013,7 @@
                 <w:color w:val="000000"/>
               </w:rPr>
             </w:pPr>
+            <w:proofErr w:type="spellStart"/>
             <w:r>
               <w:rPr>
                 <w:rFonts w:ascii="Calibri" w:eastAsia="Times New Roman" w:hAnsi="Calibri"/>
@@ -22176,6 +23021,7 @@
               </w:rPr>
               <w:t>Kob</w:t>
             </w:r>
+            <w:proofErr w:type="spellEnd"/>
           </w:p>
         </w:tc>
         <w:tc>
@@ -22389,6 +23235,7 @@
                 <w:color w:val="000000"/>
               </w:rPr>
             </w:pPr>
+            <w:proofErr w:type="spellStart"/>
             <w:r>
               <w:rPr>
                 <w:rFonts w:ascii="Calibri" w:eastAsia="Times New Roman" w:hAnsi="Calibri"/>
@@ -22396,6 +23243,7 @@
               </w:rPr>
               <w:t>Kob</w:t>
             </w:r>
+            <w:proofErr w:type="spellEnd"/>
           </w:p>
         </w:tc>
         <w:tc>
@@ -22419,6 +23267,7 @@
                 <w:color w:val="000000"/>
               </w:rPr>
             </w:pPr>
+            <w:proofErr w:type="spellStart"/>
             <w:r>
               <w:rPr>
                 <w:rFonts w:ascii="Calibri" w:eastAsia="Times New Roman" w:hAnsi="Calibri"/>
@@ -22426,6 +23275,7 @@
               </w:rPr>
               <w:t>NkN</w:t>
             </w:r>
+            <w:proofErr w:type="spellEnd"/>
           </w:p>
         </w:tc>
         <w:tc>
@@ -22609,6 +23459,7 @@
                 <w:color w:val="000000"/>
               </w:rPr>
             </w:pPr>
+            <w:proofErr w:type="spellStart"/>
             <w:r>
               <w:rPr>
                 <w:rFonts w:ascii="Calibri" w:eastAsia="Times New Roman" w:hAnsi="Calibri"/>
@@ -22616,6 +23467,7 @@
               </w:rPr>
               <w:t>Kob</w:t>
             </w:r>
+            <w:proofErr w:type="spellEnd"/>
           </w:p>
         </w:tc>
         <w:tc>
@@ -22829,6 +23681,7 @@
                 <w:color w:val="000000"/>
               </w:rPr>
             </w:pPr>
+            <w:proofErr w:type="spellStart"/>
             <w:r>
               <w:rPr>
                 <w:rFonts w:ascii="Calibri" w:eastAsia="Times New Roman" w:hAnsi="Calibri"/>
@@ -22836,6 +23689,7 @@
               </w:rPr>
               <w:t>Kob</w:t>
             </w:r>
+            <w:proofErr w:type="spellEnd"/>
           </w:p>
         </w:tc>
         <w:tc>
@@ -22859,6 +23713,7 @@
                 <w:color w:val="000000"/>
               </w:rPr>
             </w:pPr>
+            <w:proofErr w:type="spellStart"/>
             <w:r>
               <w:rPr>
                 <w:rFonts w:ascii="Calibri" w:eastAsia="Times New Roman" w:hAnsi="Calibri"/>
@@ -22866,6 +23721,7 @@
               </w:rPr>
               <w:t>NkS</w:t>
             </w:r>
+            <w:proofErr w:type="spellEnd"/>
           </w:p>
         </w:tc>
         <w:tc>
@@ -23049,6 +23905,7 @@
                 <w:color w:val="000000"/>
               </w:rPr>
             </w:pPr>
+            <w:proofErr w:type="spellStart"/>
             <w:r>
               <w:rPr>
                 <w:rFonts w:ascii="Calibri" w:eastAsia="Times New Roman" w:hAnsi="Calibri"/>
@@ -23056,6 +23913,7 @@
               </w:rPr>
               <w:t>Kob</w:t>
             </w:r>
+            <w:proofErr w:type="spellEnd"/>
           </w:p>
         </w:tc>
         <w:tc>
@@ -23269,6 +24127,7 @@
                 <w:color w:val="000000"/>
               </w:rPr>
             </w:pPr>
+            <w:proofErr w:type="spellStart"/>
             <w:r>
               <w:rPr>
                 <w:rFonts w:ascii="Calibri" w:eastAsia="Times New Roman" w:hAnsi="Calibri"/>
@@ -23276,6 +24135,7 @@
               </w:rPr>
               <w:t>Kob</w:t>
             </w:r>
+            <w:proofErr w:type="spellEnd"/>
           </w:p>
         </w:tc>
         <w:tc>
@@ -23299,6 +24159,7 @@
                 <w:color w:val="000000"/>
               </w:rPr>
             </w:pPr>
+            <w:proofErr w:type="spellStart"/>
             <w:r>
               <w:rPr>
                 <w:rFonts w:ascii="Calibri" w:eastAsia="Times New Roman" w:hAnsi="Calibri"/>
@@ -23306,6 +24167,7 @@
               </w:rPr>
               <w:t>Ph</w:t>
             </w:r>
+            <w:proofErr w:type="spellEnd"/>
           </w:p>
         </w:tc>
         <w:tc>
@@ -23489,6 +24351,7 @@
                 <w:color w:val="000000"/>
               </w:rPr>
             </w:pPr>
+            <w:proofErr w:type="spellStart"/>
             <w:r>
               <w:rPr>
                 <w:rFonts w:ascii="Calibri" w:eastAsia="Times New Roman" w:hAnsi="Calibri"/>
@@ -23496,6 +24359,7 @@
               </w:rPr>
               <w:t>Kd</w:t>
             </w:r>
+            <w:proofErr w:type="spellEnd"/>
           </w:p>
         </w:tc>
         <w:tc>
@@ -23519,6 +24383,7 @@
                 <w:color w:val="000000"/>
               </w:rPr>
             </w:pPr>
+            <w:proofErr w:type="spellStart"/>
             <w:r>
               <w:rPr>
                 <w:rFonts w:ascii="Calibri" w:eastAsia="Times New Roman" w:hAnsi="Calibri"/>
@@ -23526,6 +24391,7 @@
               </w:rPr>
               <w:t>Kob</w:t>
             </w:r>
+            <w:proofErr w:type="spellEnd"/>
           </w:p>
         </w:tc>
         <w:tc>
@@ -23710,6 +24576,7 @@
                 <w:color w:val="000000"/>
               </w:rPr>
             </w:pPr>
+            <w:proofErr w:type="spellStart"/>
             <w:r>
               <w:rPr>
                 <w:rFonts w:ascii="Calibri" w:eastAsia="Times New Roman" w:hAnsi="Calibri"/>
@@ -23718,6 +24585,7 @@
               </w:rPr>
               <w:t>Kd</w:t>
             </w:r>
+            <w:proofErr w:type="spellEnd"/>
           </w:p>
         </w:tc>
         <w:tc>
@@ -23943,6 +24811,7 @@
                 <w:color w:val="000000"/>
               </w:rPr>
             </w:pPr>
+            <w:proofErr w:type="spellStart"/>
             <w:r>
               <w:rPr>
                 <w:rFonts w:ascii="Calibri" w:eastAsia="Times New Roman" w:hAnsi="Calibri"/>
@@ -23950,6 +24819,7 @@
               </w:rPr>
               <w:t>Kd</w:t>
             </w:r>
+            <w:proofErr w:type="spellEnd"/>
           </w:p>
         </w:tc>
         <w:tc>
@@ -24164,6 +25034,7 @@
                 <w:color w:val="000000"/>
               </w:rPr>
             </w:pPr>
+            <w:proofErr w:type="spellStart"/>
             <w:r>
               <w:rPr>
                 <w:rFonts w:ascii="Calibri" w:eastAsia="Times New Roman" w:hAnsi="Calibri"/>
@@ -24172,6 +25043,7 @@
               </w:rPr>
               <w:t>Kd</w:t>
             </w:r>
+            <w:proofErr w:type="spellEnd"/>
           </w:p>
         </w:tc>
         <w:tc>
@@ -24397,6 +25269,7 @@
                 <w:color w:val="000000"/>
               </w:rPr>
             </w:pPr>
+            <w:proofErr w:type="spellStart"/>
             <w:r>
               <w:rPr>
                 <w:rFonts w:ascii="Calibri" w:eastAsia="Times New Roman" w:hAnsi="Calibri"/>
@@ -24404,6 +25277,7 @@
               </w:rPr>
               <w:t>Kd</w:t>
             </w:r>
+            <w:proofErr w:type="spellEnd"/>
           </w:p>
         </w:tc>
         <w:tc>
@@ -24427,6 +25301,7 @@
                 <w:color w:val="000000"/>
               </w:rPr>
             </w:pPr>
+            <w:proofErr w:type="spellStart"/>
             <w:r>
               <w:rPr>
                 <w:rFonts w:ascii="Calibri" w:eastAsia="Times New Roman" w:hAnsi="Calibri"/>
@@ -24434,6 +25309,7 @@
               </w:rPr>
               <w:t>NkN</w:t>
             </w:r>
+            <w:proofErr w:type="spellEnd"/>
           </w:p>
         </w:tc>
         <w:tc>
@@ -24617,6 +25493,7 @@
                 <w:color w:val="000000"/>
               </w:rPr>
             </w:pPr>
+            <w:proofErr w:type="spellStart"/>
             <w:r>
               <w:rPr>
                 <w:rFonts w:ascii="Calibri" w:eastAsia="Times New Roman" w:hAnsi="Calibri"/>
@@ -24624,6 +25501,7 @@
               </w:rPr>
               <w:t>Kd</w:t>
             </w:r>
+            <w:proofErr w:type="spellEnd"/>
           </w:p>
         </w:tc>
         <w:tc>
@@ -24837,6 +25715,7 @@
                 <w:color w:val="000000"/>
               </w:rPr>
             </w:pPr>
+            <w:proofErr w:type="spellStart"/>
             <w:r>
               <w:rPr>
                 <w:rFonts w:ascii="Calibri" w:eastAsia="Times New Roman" w:hAnsi="Calibri"/>
@@ -24844,6 +25723,7 @@
               </w:rPr>
               <w:t>Kd</w:t>
             </w:r>
+            <w:proofErr w:type="spellEnd"/>
           </w:p>
         </w:tc>
         <w:tc>
@@ -24867,6 +25747,7 @@
                 <w:color w:val="000000"/>
               </w:rPr>
             </w:pPr>
+            <w:proofErr w:type="spellStart"/>
             <w:r>
               <w:rPr>
                 <w:rFonts w:ascii="Calibri" w:eastAsia="Times New Roman" w:hAnsi="Calibri"/>
@@ -24874,6 +25755,7 @@
               </w:rPr>
               <w:t>NkS</w:t>
             </w:r>
+            <w:proofErr w:type="spellEnd"/>
           </w:p>
         </w:tc>
         <w:tc>
@@ -25057,6 +25939,7 @@
                 <w:color w:val="000000"/>
               </w:rPr>
             </w:pPr>
+            <w:proofErr w:type="spellStart"/>
             <w:r>
               <w:rPr>
                 <w:rFonts w:ascii="Calibri" w:eastAsia="Times New Roman" w:hAnsi="Calibri"/>
@@ -25064,6 +25947,7 @@
               </w:rPr>
               <w:t>Kd</w:t>
             </w:r>
+            <w:proofErr w:type="spellEnd"/>
           </w:p>
         </w:tc>
         <w:tc>
@@ -25277,6 +26161,7 @@
                 <w:color w:val="000000"/>
               </w:rPr>
             </w:pPr>
+            <w:proofErr w:type="spellStart"/>
             <w:r>
               <w:rPr>
                 <w:rFonts w:ascii="Calibri" w:eastAsia="Times New Roman" w:hAnsi="Calibri"/>
@@ -25284,6 +26169,7 @@
               </w:rPr>
               <w:t>Kd</w:t>
             </w:r>
+            <w:proofErr w:type="spellEnd"/>
           </w:p>
         </w:tc>
         <w:tc>
@@ -25307,6 +26193,7 @@
                 <w:color w:val="000000"/>
               </w:rPr>
             </w:pPr>
+            <w:proofErr w:type="spellStart"/>
             <w:r>
               <w:rPr>
                 <w:rFonts w:ascii="Calibri" w:eastAsia="Times New Roman" w:hAnsi="Calibri"/>
@@ -25314,6 +26201,7 @@
               </w:rPr>
               <w:t>Ph</w:t>
             </w:r>
+            <w:proofErr w:type="spellEnd"/>
           </w:p>
         </w:tc>
         <w:tc>
@@ -25527,6 +26415,7 @@
                 <w:color w:val="000000"/>
               </w:rPr>
             </w:pPr>
+            <w:proofErr w:type="spellStart"/>
             <w:r>
               <w:rPr>
                 <w:rFonts w:ascii="Calibri" w:eastAsia="Times New Roman" w:hAnsi="Calibri"/>
@@ -25534,6 +26423,7 @@
               </w:rPr>
               <w:t>Kob</w:t>
             </w:r>
+            <w:proofErr w:type="spellEnd"/>
           </w:p>
         </w:tc>
         <w:tc>
@@ -25747,6 +26637,7 @@
                 <w:color w:val="000000"/>
               </w:rPr>
             </w:pPr>
+            <w:proofErr w:type="spellStart"/>
             <w:r>
               <w:rPr>
                 <w:rFonts w:ascii="Calibri" w:eastAsia="Times New Roman" w:hAnsi="Calibri"/>
@@ -25754,6 +26645,7 @@
               </w:rPr>
               <w:t>Kd</w:t>
             </w:r>
+            <w:proofErr w:type="spellEnd"/>
           </w:p>
         </w:tc>
         <w:tc>
@@ -26419,6 +27311,7 @@
                 <w:color w:val="000000"/>
               </w:rPr>
             </w:pPr>
+            <w:proofErr w:type="spellStart"/>
             <w:r>
               <w:rPr>
                 <w:rFonts w:ascii="Calibri" w:eastAsia="Times New Roman" w:hAnsi="Calibri"/>
@@ -26426,6 +27319,7 @@
               </w:rPr>
               <w:t>NkN</w:t>
             </w:r>
+            <w:proofErr w:type="spellEnd"/>
           </w:p>
         </w:tc>
         <w:tc>
@@ -26859,6 +27753,7 @@
                 <w:color w:val="000000"/>
               </w:rPr>
             </w:pPr>
+            <w:proofErr w:type="spellStart"/>
             <w:r>
               <w:rPr>
                 <w:rFonts w:ascii="Calibri" w:eastAsia="Times New Roman" w:hAnsi="Calibri"/>
@@ -26866,6 +27761,7 @@
               </w:rPr>
               <w:t>NkS</w:t>
             </w:r>
+            <w:proofErr w:type="spellEnd"/>
           </w:p>
         </w:tc>
         <w:tc>
@@ -27299,6 +28195,7 @@
                 <w:color w:val="000000"/>
               </w:rPr>
             </w:pPr>
+            <w:proofErr w:type="spellStart"/>
             <w:r>
               <w:rPr>
                 <w:rFonts w:ascii="Calibri" w:eastAsia="Times New Roman" w:hAnsi="Calibri"/>
@@ -27306,6 +28203,7 @@
               </w:rPr>
               <w:t>Ph</w:t>
             </w:r>
+            <w:proofErr w:type="spellEnd"/>
           </w:p>
         </w:tc>
         <w:tc>
@@ -27519,6 +28417,7 @@
                 <w:color w:val="000000"/>
               </w:rPr>
             </w:pPr>
+            <w:proofErr w:type="spellStart"/>
             <w:r>
               <w:rPr>
                 <w:rFonts w:ascii="Calibri" w:eastAsia="Times New Roman" w:hAnsi="Calibri"/>
@@ -27526,6 +28425,7 @@
               </w:rPr>
               <w:t>Kob</w:t>
             </w:r>
+            <w:proofErr w:type="spellEnd"/>
           </w:p>
         </w:tc>
         <w:tc>
@@ -27739,6 +28639,7 @@
                 <w:color w:val="000000"/>
               </w:rPr>
             </w:pPr>
+            <w:proofErr w:type="spellStart"/>
             <w:r>
               <w:rPr>
                 <w:rFonts w:ascii="Calibri" w:eastAsia="Times New Roman" w:hAnsi="Calibri"/>
@@ -27746,6 +28647,7 @@
               </w:rPr>
               <w:t>Kd</w:t>
             </w:r>
+            <w:proofErr w:type="spellEnd"/>
           </w:p>
         </w:tc>
         <w:tc>
@@ -28411,6 +29313,7 @@
                 <w:color w:val="000000"/>
               </w:rPr>
             </w:pPr>
+            <w:proofErr w:type="spellStart"/>
             <w:r>
               <w:rPr>
                 <w:rFonts w:ascii="Calibri" w:eastAsia="Times New Roman" w:hAnsi="Calibri"/>
@@ -28418,6 +29321,7 @@
               </w:rPr>
               <w:t>NkN</w:t>
             </w:r>
+            <w:proofErr w:type="spellEnd"/>
           </w:p>
         </w:tc>
         <w:tc>
@@ -28851,6 +29755,7 @@
                 <w:color w:val="000000"/>
               </w:rPr>
             </w:pPr>
+            <w:proofErr w:type="spellStart"/>
             <w:r>
               <w:rPr>
                 <w:rFonts w:ascii="Calibri" w:eastAsia="Times New Roman" w:hAnsi="Calibri"/>
@@ -28858,6 +29763,7 @@
               </w:rPr>
               <w:t>NkS</w:t>
             </w:r>
+            <w:proofErr w:type="spellEnd"/>
           </w:p>
         </w:tc>
         <w:tc>
@@ -29291,6 +30197,7 @@
                 <w:color w:val="000000"/>
               </w:rPr>
             </w:pPr>
+            <w:proofErr w:type="spellStart"/>
             <w:r>
               <w:rPr>
                 <w:rFonts w:ascii="Calibri" w:eastAsia="Times New Roman" w:hAnsi="Calibri"/>
@@ -29298,6 +30205,7 @@
               </w:rPr>
               <w:t>Ph</w:t>
             </w:r>
+            <w:proofErr w:type="spellEnd"/>
           </w:p>
         </w:tc>
         <w:tc>
@@ -29511,6 +30419,7 @@
                 <w:color w:val="000000"/>
               </w:rPr>
             </w:pPr>
+            <w:proofErr w:type="spellStart"/>
             <w:r>
               <w:rPr>
                 <w:rFonts w:ascii="Calibri" w:eastAsia="Times New Roman" w:hAnsi="Calibri"/>
@@ -29518,6 +30427,7 @@
               </w:rPr>
               <w:t>Kob</w:t>
             </w:r>
+            <w:proofErr w:type="spellEnd"/>
           </w:p>
         </w:tc>
         <w:tc>
@@ -29735,6 +30645,7 @@
                 <w:color w:val="000000"/>
               </w:rPr>
             </w:pPr>
+            <w:proofErr w:type="spellStart"/>
             <w:r>
               <w:rPr>
                 <w:rFonts w:ascii="Calibri" w:eastAsia="Times New Roman" w:hAnsi="Calibri"/>
@@ -29743,6 +30654,7 @@
               </w:rPr>
               <w:t>Kd</w:t>
             </w:r>
+            <w:proofErr w:type="spellEnd"/>
           </w:p>
         </w:tc>
         <w:tc>
@@ -30434,6 +31346,7 @@
                 <w:color w:val="000000"/>
               </w:rPr>
             </w:pPr>
+            <w:proofErr w:type="spellStart"/>
             <w:r>
               <w:rPr>
                 <w:rFonts w:ascii="Calibri" w:eastAsia="Times New Roman" w:hAnsi="Calibri"/>
@@ -30441,6 +31354,7 @@
               </w:rPr>
               <w:t>NkN</w:t>
             </w:r>
+            <w:proofErr w:type="spellEnd"/>
           </w:p>
         </w:tc>
         <w:tc>
@@ -30874,6 +31788,7 @@
                 <w:color w:val="000000"/>
               </w:rPr>
             </w:pPr>
+            <w:proofErr w:type="spellStart"/>
             <w:r>
               <w:rPr>
                 <w:rFonts w:ascii="Calibri" w:eastAsia="Times New Roman" w:hAnsi="Calibri"/>
@@ -30881,6 +31796,7 @@
               </w:rPr>
               <w:t>NkS</w:t>
             </w:r>
+            <w:proofErr w:type="spellEnd"/>
           </w:p>
         </w:tc>
         <w:tc>
@@ -31314,6 +32230,7 @@
                 <w:color w:val="000000"/>
               </w:rPr>
             </w:pPr>
+            <w:proofErr w:type="spellStart"/>
             <w:r>
               <w:rPr>
                 <w:rFonts w:ascii="Calibri" w:eastAsia="Times New Roman" w:hAnsi="Calibri"/>
@@ -31321,6 +32238,7 @@
               </w:rPr>
               <w:t>Ph</w:t>
             </w:r>
+            <w:proofErr w:type="spellEnd"/>
           </w:p>
         </w:tc>
         <w:tc>
@@ -31504,6 +32422,7 @@
                 <w:color w:val="000000"/>
               </w:rPr>
             </w:pPr>
+            <w:proofErr w:type="spellStart"/>
             <w:r>
               <w:rPr>
                 <w:rFonts w:ascii="Calibri" w:eastAsia="Times New Roman" w:hAnsi="Calibri"/>
@@ -31511,6 +32430,7 @@
               </w:rPr>
               <w:t>NkN</w:t>
             </w:r>
+            <w:proofErr w:type="spellEnd"/>
           </w:p>
         </w:tc>
         <w:tc>
@@ -31534,6 +32454,7 @@
                 <w:color w:val="000000"/>
               </w:rPr>
             </w:pPr>
+            <w:proofErr w:type="spellStart"/>
             <w:r>
               <w:rPr>
                 <w:rFonts w:ascii="Calibri" w:eastAsia="Times New Roman" w:hAnsi="Calibri"/>
@@ -31541,6 +32462,7 @@
               </w:rPr>
               <w:t>Kob</w:t>
             </w:r>
+            <w:proofErr w:type="spellEnd"/>
           </w:p>
         </w:tc>
         <w:tc>
@@ -31724,6 +32646,7 @@
                 <w:color w:val="000000"/>
               </w:rPr>
             </w:pPr>
+            <w:proofErr w:type="spellStart"/>
             <w:r>
               <w:rPr>
                 <w:rFonts w:ascii="Calibri" w:eastAsia="Times New Roman" w:hAnsi="Calibri"/>
@@ -31731,6 +32654,7 @@
               </w:rPr>
               <w:t>NkN</w:t>
             </w:r>
+            <w:proofErr w:type="spellEnd"/>
           </w:p>
         </w:tc>
         <w:tc>
@@ -31754,6 +32678,7 @@
                 <w:color w:val="000000"/>
               </w:rPr>
             </w:pPr>
+            <w:proofErr w:type="spellStart"/>
             <w:r>
               <w:rPr>
                 <w:rFonts w:ascii="Calibri" w:eastAsia="Times New Roman" w:hAnsi="Calibri"/>
@@ -31761,6 +32686,7 @@
               </w:rPr>
               <w:t>Kd</w:t>
             </w:r>
+            <w:proofErr w:type="spellEnd"/>
           </w:p>
         </w:tc>
         <w:tc>
@@ -31944,6 +32870,7 @@
                 <w:color w:val="000000"/>
               </w:rPr>
             </w:pPr>
+            <w:proofErr w:type="spellStart"/>
             <w:r>
               <w:rPr>
                 <w:rFonts w:ascii="Calibri" w:eastAsia="Times New Roman" w:hAnsi="Calibri"/>
@@ -31951,6 +32878,7 @@
               </w:rPr>
               <w:t>NkN</w:t>
             </w:r>
+            <w:proofErr w:type="spellEnd"/>
           </w:p>
         </w:tc>
         <w:tc>
@@ -32164,6 +33092,7 @@
                 <w:color w:val="000000"/>
               </w:rPr>
             </w:pPr>
+            <w:proofErr w:type="spellStart"/>
             <w:r>
               <w:rPr>
                 <w:rFonts w:ascii="Calibri" w:eastAsia="Times New Roman" w:hAnsi="Calibri"/>
@@ -32171,6 +33100,7 @@
               </w:rPr>
               <w:t>NkN</w:t>
             </w:r>
+            <w:proofErr w:type="spellEnd"/>
           </w:p>
         </w:tc>
         <w:tc>
@@ -32384,6 +33314,7 @@
                 <w:color w:val="000000"/>
               </w:rPr>
             </w:pPr>
+            <w:proofErr w:type="spellStart"/>
             <w:r>
               <w:rPr>
                 <w:rFonts w:ascii="Calibri" w:eastAsia="Times New Roman" w:hAnsi="Calibri"/>
@@ -32391,6 +33322,7 @@
               </w:rPr>
               <w:t>NkN</w:t>
             </w:r>
+            <w:proofErr w:type="spellEnd"/>
           </w:p>
         </w:tc>
         <w:tc>
@@ -32604,6 +33536,7 @@
                 <w:color w:val="000000"/>
               </w:rPr>
             </w:pPr>
+            <w:proofErr w:type="spellStart"/>
             <w:r>
               <w:rPr>
                 <w:rFonts w:ascii="Calibri" w:eastAsia="Times New Roman" w:hAnsi="Calibri"/>
@@ -32611,6 +33544,7 @@
               </w:rPr>
               <w:t>NkN</w:t>
             </w:r>
+            <w:proofErr w:type="spellEnd"/>
           </w:p>
         </w:tc>
         <w:tc>
@@ -32824,6 +33758,7 @@
                 <w:color w:val="000000"/>
               </w:rPr>
             </w:pPr>
+            <w:proofErr w:type="spellStart"/>
             <w:r>
               <w:rPr>
                 <w:rFonts w:ascii="Calibri" w:eastAsia="Times New Roman" w:hAnsi="Calibri"/>
@@ -32831,6 +33766,7 @@
               </w:rPr>
               <w:t>NkN</w:t>
             </w:r>
+            <w:proofErr w:type="spellEnd"/>
           </w:p>
         </w:tc>
         <w:tc>
@@ -32854,6 +33790,7 @@
                 <w:color w:val="000000"/>
               </w:rPr>
             </w:pPr>
+            <w:proofErr w:type="spellStart"/>
             <w:r>
               <w:rPr>
                 <w:rFonts w:ascii="Calibri" w:eastAsia="Times New Roman" w:hAnsi="Calibri"/>
@@ -32861,6 +33798,7 @@
               </w:rPr>
               <w:t>NkS</w:t>
             </w:r>
+            <w:proofErr w:type="spellEnd"/>
           </w:p>
         </w:tc>
         <w:tc>
@@ -33044,6 +33982,7 @@
                 <w:color w:val="000000"/>
               </w:rPr>
             </w:pPr>
+            <w:proofErr w:type="spellStart"/>
             <w:r>
               <w:rPr>
                 <w:rFonts w:ascii="Calibri" w:eastAsia="Times New Roman" w:hAnsi="Calibri"/>
@@ -33051,6 +33990,7 @@
               </w:rPr>
               <w:t>NkN</w:t>
             </w:r>
+            <w:proofErr w:type="spellEnd"/>
           </w:p>
         </w:tc>
         <w:tc>
@@ -33264,6 +34204,7 @@
                 <w:color w:val="000000"/>
               </w:rPr>
             </w:pPr>
+            <w:proofErr w:type="spellStart"/>
             <w:r>
               <w:rPr>
                 <w:rFonts w:ascii="Calibri" w:eastAsia="Times New Roman" w:hAnsi="Calibri"/>
@@ -33271,6 +34212,7 @@
               </w:rPr>
               <w:t>NkN</w:t>
             </w:r>
+            <w:proofErr w:type="spellEnd"/>
           </w:p>
         </w:tc>
         <w:tc>
@@ -33294,6 +34236,7 @@
                 <w:color w:val="000000"/>
               </w:rPr>
             </w:pPr>
+            <w:proofErr w:type="spellStart"/>
             <w:r>
               <w:rPr>
                 <w:rFonts w:ascii="Calibri" w:eastAsia="Times New Roman" w:hAnsi="Calibri"/>
@@ -33301,6 +34244,7 @@
               </w:rPr>
               <w:t>Ph</w:t>
             </w:r>
+            <w:proofErr w:type="spellEnd"/>
           </w:p>
         </w:tc>
         <w:tc>
@@ -33514,6 +34458,7 @@
                 <w:color w:val="000000"/>
               </w:rPr>
             </w:pPr>
+            <w:proofErr w:type="spellStart"/>
             <w:r>
               <w:rPr>
                 <w:rFonts w:ascii="Calibri" w:eastAsia="Times New Roman" w:hAnsi="Calibri"/>
@@ -33521,6 +34466,7 @@
               </w:rPr>
               <w:t>Kob</w:t>
             </w:r>
+            <w:proofErr w:type="spellEnd"/>
           </w:p>
         </w:tc>
         <w:tc>
@@ -33734,6 +34680,7 @@
                 <w:color w:val="000000"/>
               </w:rPr>
             </w:pPr>
+            <w:proofErr w:type="spellStart"/>
             <w:r>
               <w:rPr>
                 <w:rFonts w:ascii="Calibri" w:eastAsia="Times New Roman" w:hAnsi="Calibri"/>
@@ -33741,6 +34688,7 @@
               </w:rPr>
               <w:t>Kd</w:t>
             </w:r>
+            <w:proofErr w:type="spellEnd"/>
           </w:p>
         </w:tc>
         <w:tc>
@@ -34614,6 +35562,7 @@
                 <w:color w:val="000000"/>
               </w:rPr>
             </w:pPr>
+            <w:proofErr w:type="spellStart"/>
             <w:r>
               <w:rPr>
                 <w:rFonts w:ascii="Calibri" w:eastAsia="Times New Roman" w:hAnsi="Calibri"/>
@@ -34621,6 +35570,7 @@
               </w:rPr>
               <w:t>NkN</w:t>
             </w:r>
+            <w:proofErr w:type="spellEnd"/>
           </w:p>
         </w:tc>
         <w:tc>
@@ -34834,6 +35784,7 @@
                 <w:color w:val="000000"/>
               </w:rPr>
             </w:pPr>
+            <w:proofErr w:type="spellStart"/>
             <w:r>
               <w:rPr>
                 <w:rFonts w:ascii="Calibri" w:eastAsia="Times New Roman" w:hAnsi="Calibri"/>
@@ -34841,6 +35792,7 @@
               </w:rPr>
               <w:t>NkS</w:t>
             </w:r>
+            <w:proofErr w:type="spellEnd"/>
           </w:p>
         </w:tc>
         <w:tc>
@@ -35274,6 +36226,7 @@
                 <w:color w:val="000000"/>
               </w:rPr>
             </w:pPr>
+            <w:proofErr w:type="spellStart"/>
             <w:r>
               <w:rPr>
                 <w:rFonts w:ascii="Calibri" w:eastAsia="Times New Roman" w:hAnsi="Calibri"/>
@@ -35281,6 +36234,7 @@
               </w:rPr>
               <w:t>Ph</w:t>
             </w:r>
+            <w:proofErr w:type="spellEnd"/>
           </w:p>
         </w:tc>
         <w:tc>
@@ -35464,6 +36418,7 @@
                 <w:color w:val="000000"/>
               </w:rPr>
             </w:pPr>
+            <w:proofErr w:type="spellStart"/>
             <w:r>
               <w:rPr>
                 <w:rFonts w:ascii="Calibri" w:eastAsia="Times New Roman" w:hAnsi="Calibri"/>
@@ -35471,6 +36426,7 @@
               </w:rPr>
               <w:t>NkS</w:t>
             </w:r>
+            <w:proofErr w:type="spellEnd"/>
           </w:p>
         </w:tc>
         <w:tc>
@@ -35494,6 +36450,7 @@
                 <w:color w:val="000000"/>
               </w:rPr>
             </w:pPr>
+            <w:proofErr w:type="spellStart"/>
             <w:r>
               <w:rPr>
                 <w:rFonts w:ascii="Calibri" w:eastAsia="Times New Roman" w:hAnsi="Calibri"/>
@@ -35501,6 +36458,7 @@
               </w:rPr>
               <w:t>Kob</w:t>
             </w:r>
+            <w:proofErr w:type="spellEnd"/>
           </w:p>
         </w:tc>
         <w:tc>
@@ -35684,6 +36642,7 @@
                 <w:color w:val="000000"/>
               </w:rPr>
             </w:pPr>
+            <w:proofErr w:type="spellStart"/>
             <w:r>
               <w:rPr>
                 <w:rFonts w:ascii="Calibri" w:eastAsia="Times New Roman" w:hAnsi="Calibri"/>
@@ -35691,6 +36650,7 @@
               </w:rPr>
               <w:t>NkS</w:t>
             </w:r>
+            <w:proofErr w:type="spellEnd"/>
           </w:p>
         </w:tc>
         <w:tc>
@@ -35714,6 +36674,7 @@
                 <w:color w:val="000000"/>
               </w:rPr>
             </w:pPr>
+            <w:proofErr w:type="spellStart"/>
             <w:r>
               <w:rPr>
                 <w:rFonts w:ascii="Calibri" w:eastAsia="Times New Roman" w:hAnsi="Calibri"/>
@@ -35721,6 +36682,7 @@
               </w:rPr>
               <w:t>Kd</w:t>
             </w:r>
+            <w:proofErr w:type="spellEnd"/>
           </w:p>
         </w:tc>
         <w:tc>
@@ -35904,6 +36866,7 @@
                 <w:color w:val="000000"/>
               </w:rPr>
             </w:pPr>
+            <w:proofErr w:type="spellStart"/>
             <w:r>
               <w:rPr>
                 <w:rFonts w:ascii="Calibri" w:eastAsia="Times New Roman" w:hAnsi="Calibri"/>
@@ -35911,6 +36874,7 @@
               </w:rPr>
               <w:t>NkS</w:t>
             </w:r>
+            <w:proofErr w:type="spellEnd"/>
           </w:p>
         </w:tc>
         <w:tc>
@@ -36124,6 +37088,7 @@
                 <w:color w:val="000000"/>
               </w:rPr>
             </w:pPr>
+            <w:proofErr w:type="spellStart"/>
             <w:r>
               <w:rPr>
                 <w:rFonts w:ascii="Calibri" w:eastAsia="Times New Roman" w:hAnsi="Calibri"/>
@@ -36131,6 +37096,7 @@
               </w:rPr>
               <w:t>NkS</w:t>
             </w:r>
+            <w:proofErr w:type="spellEnd"/>
           </w:p>
         </w:tc>
         <w:tc>
@@ -36344,6 +37310,7 @@
                 <w:color w:val="000000"/>
               </w:rPr>
             </w:pPr>
+            <w:proofErr w:type="spellStart"/>
             <w:r>
               <w:rPr>
                 <w:rFonts w:ascii="Calibri" w:eastAsia="Times New Roman" w:hAnsi="Calibri"/>
@@ -36351,6 +37318,7 @@
               </w:rPr>
               <w:t>NkS</w:t>
             </w:r>
+            <w:proofErr w:type="spellEnd"/>
           </w:p>
         </w:tc>
         <w:tc>
@@ -36564,6 +37532,7 @@
                 <w:color w:val="000000"/>
               </w:rPr>
             </w:pPr>
+            <w:proofErr w:type="spellStart"/>
             <w:r>
               <w:rPr>
                 <w:rFonts w:ascii="Calibri" w:eastAsia="Times New Roman" w:hAnsi="Calibri"/>
@@ -36571,6 +37540,7 @@
               </w:rPr>
               <w:t>NkS</w:t>
             </w:r>
+            <w:proofErr w:type="spellEnd"/>
           </w:p>
         </w:tc>
         <w:tc>
@@ -36594,6 +37564,7 @@
                 <w:color w:val="000000"/>
               </w:rPr>
             </w:pPr>
+            <w:proofErr w:type="spellStart"/>
             <w:r>
               <w:rPr>
                 <w:rFonts w:ascii="Calibri" w:eastAsia="Times New Roman" w:hAnsi="Calibri"/>
@@ -36601,6 +37572,7 @@
               </w:rPr>
               <w:t>NkN</w:t>
             </w:r>
+            <w:proofErr w:type="spellEnd"/>
           </w:p>
         </w:tc>
         <w:tc>
@@ -36784,6 +37756,7 @@
                 <w:color w:val="000000"/>
               </w:rPr>
             </w:pPr>
+            <w:proofErr w:type="spellStart"/>
             <w:r>
               <w:rPr>
                 <w:rFonts w:ascii="Calibri" w:eastAsia="Times New Roman" w:hAnsi="Calibri"/>
@@ -36791,6 +37764,7 @@
               </w:rPr>
               <w:t>NkS</w:t>
             </w:r>
+            <w:proofErr w:type="spellEnd"/>
           </w:p>
         </w:tc>
         <w:tc>
@@ -37004,6 +37978,7 @@
                 <w:color w:val="000000"/>
               </w:rPr>
             </w:pPr>
+            <w:proofErr w:type="spellStart"/>
             <w:r>
               <w:rPr>
                 <w:rFonts w:ascii="Calibri" w:eastAsia="Times New Roman" w:hAnsi="Calibri"/>
@@ -37011,6 +37986,7 @@
               </w:rPr>
               <w:t>NkS</w:t>
             </w:r>
+            <w:proofErr w:type="spellEnd"/>
           </w:p>
         </w:tc>
         <w:tc>
@@ -37224,6 +38200,7 @@
                 <w:color w:val="000000"/>
               </w:rPr>
             </w:pPr>
+            <w:proofErr w:type="spellStart"/>
             <w:r>
               <w:rPr>
                 <w:rFonts w:ascii="Calibri" w:eastAsia="Times New Roman" w:hAnsi="Calibri"/>
@@ -37231,6 +38208,7 @@
               </w:rPr>
               <w:t>NkS</w:t>
             </w:r>
+            <w:proofErr w:type="spellEnd"/>
           </w:p>
         </w:tc>
         <w:tc>
@@ -37254,6 +38232,7 @@
                 <w:color w:val="000000"/>
               </w:rPr>
             </w:pPr>
+            <w:proofErr w:type="spellStart"/>
             <w:r>
               <w:rPr>
                 <w:rFonts w:ascii="Calibri" w:eastAsia="Times New Roman" w:hAnsi="Calibri"/>
@@ -37261,6 +38240,7 @@
               </w:rPr>
               <w:t>Ph</w:t>
             </w:r>
+            <w:proofErr w:type="spellEnd"/>
           </w:p>
         </w:tc>
         <w:tc>
@@ -37474,6 +38454,7 @@
                 <w:color w:val="000000"/>
               </w:rPr>
             </w:pPr>
+            <w:proofErr w:type="spellStart"/>
             <w:r>
               <w:rPr>
                 <w:rFonts w:ascii="Calibri" w:eastAsia="Times New Roman" w:hAnsi="Calibri"/>
@@ -37481,6 +38462,7 @@
               </w:rPr>
               <w:t>Kob</w:t>
             </w:r>
+            <w:proofErr w:type="spellEnd"/>
           </w:p>
         </w:tc>
         <w:tc>
@@ -37694,6 +38676,7 @@
                 <w:color w:val="000000"/>
               </w:rPr>
             </w:pPr>
+            <w:proofErr w:type="spellStart"/>
             <w:r>
               <w:rPr>
                 <w:rFonts w:ascii="Calibri" w:eastAsia="Times New Roman" w:hAnsi="Calibri"/>
@@ -37701,6 +38684,7 @@
               </w:rPr>
               <w:t>Kd</w:t>
             </w:r>
+            <w:proofErr w:type="spellEnd"/>
           </w:p>
         </w:tc>
         <w:tc>
@@ -38589,6 +39573,7 @@
                 <w:color w:val="000000"/>
               </w:rPr>
             </w:pPr>
+            <w:proofErr w:type="spellStart"/>
             <w:r>
               <w:rPr>
                 <w:rFonts w:ascii="Calibri" w:eastAsia="Times New Roman" w:hAnsi="Calibri"/>
@@ -38596,6 +39581,7 @@
               </w:rPr>
               <w:t>NkN</w:t>
             </w:r>
+            <w:proofErr w:type="spellEnd"/>
           </w:p>
         </w:tc>
         <w:tc>
@@ -39029,6 +40015,7 @@
                 <w:color w:val="000000"/>
               </w:rPr>
             </w:pPr>
+            <w:proofErr w:type="spellStart"/>
             <w:r>
               <w:rPr>
                 <w:rFonts w:ascii="Calibri" w:eastAsia="Times New Roman" w:hAnsi="Calibri"/>
@@ -39036,6 +40023,7 @@
               </w:rPr>
               <w:t>NkS</w:t>
             </w:r>
+            <w:proofErr w:type="spellEnd"/>
           </w:p>
         </w:tc>
         <w:tc>
@@ -39249,6 +40237,7 @@
                 <w:color w:val="000000"/>
               </w:rPr>
             </w:pPr>
+            <w:proofErr w:type="spellStart"/>
             <w:r>
               <w:rPr>
                 <w:rFonts w:ascii="Calibri" w:eastAsia="Times New Roman" w:hAnsi="Calibri"/>
@@ -39256,6 +40245,7 @@
               </w:rPr>
               <w:t>Ph</w:t>
             </w:r>
+            <w:proofErr w:type="spellEnd"/>
           </w:p>
         </w:tc>
         <w:tc>
@@ -39439,6 +40429,7 @@
                 <w:color w:val="000000"/>
               </w:rPr>
             </w:pPr>
+            <w:proofErr w:type="spellStart"/>
             <w:r>
               <w:rPr>
                 <w:rFonts w:ascii="Calibri" w:eastAsia="Times New Roman" w:hAnsi="Calibri"/>
@@ -39446,6 +40437,7 @@
               </w:rPr>
               <w:t>Ph</w:t>
             </w:r>
+            <w:proofErr w:type="spellEnd"/>
           </w:p>
         </w:tc>
         <w:tc>
@@ -39469,6 +40461,7 @@
                 <w:color w:val="000000"/>
               </w:rPr>
             </w:pPr>
+            <w:proofErr w:type="spellStart"/>
             <w:r>
               <w:rPr>
                 <w:rFonts w:ascii="Calibri" w:eastAsia="Times New Roman" w:hAnsi="Calibri"/>
@@ -39476,6 +40469,7 @@
               </w:rPr>
               <w:t>Kob</w:t>
             </w:r>
+            <w:proofErr w:type="spellEnd"/>
           </w:p>
         </w:tc>
         <w:tc>
@@ -39659,6 +40653,7 @@
                 <w:color w:val="000000"/>
               </w:rPr>
             </w:pPr>
+            <w:proofErr w:type="spellStart"/>
             <w:r>
               <w:rPr>
                 <w:rFonts w:ascii="Calibri" w:eastAsia="Times New Roman" w:hAnsi="Calibri"/>
@@ -39666,6 +40661,7 @@
               </w:rPr>
               <w:t>Ph</w:t>
             </w:r>
+            <w:proofErr w:type="spellEnd"/>
           </w:p>
         </w:tc>
         <w:tc>
@@ -39689,6 +40685,7 @@
                 <w:color w:val="000000"/>
               </w:rPr>
             </w:pPr>
+            <w:proofErr w:type="spellStart"/>
             <w:r>
               <w:rPr>
                 <w:rFonts w:ascii="Calibri" w:eastAsia="Times New Roman" w:hAnsi="Calibri"/>
@@ -39696,6 +40693,7 @@
               </w:rPr>
               <w:t>Kd</w:t>
             </w:r>
+            <w:proofErr w:type="spellEnd"/>
           </w:p>
         </w:tc>
         <w:tc>
@@ -39879,6 +40877,7 @@
                 <w:color w:val="000000"/>
               </w:rPr>
             </w:pPr>
+            <w:proofErr w:type="spellStart"/>
             <w:r>
               <w:rPr>
                 <w:rFonts w:ascii="Calibri" w:eastAsia="Times New Roman" w:hAnsi="Calibri"/>
@@ -39886,6 +40885,7 @@
               </w:rPr>
               <w:t>Ph</w:t>
             </w:r>
+            <w:proofErr w:type="spellEnd"/>
           </w:p>
         </w:tc>
         <w:tc>
@@ -40099,6 +41099,7 @@
                 <w:color w:val="000000"/>
               </w:rPr>
             </w:pPr>
+            <w:proofErr w:type="spellStart"/>
             <w:r>
               <w:rPr>
                 <w:rFonts w:ascii="Calibri" w:eastAsia="Times New Roman" w:hAnsi="Calibri"/>
@@ -40106,6 +41107,7 @@
               </w:rPr>
               <w:t>Ph</w:t>
             </w:r>
+            <w:proofErr w:type="spellEnd"/>
           </w:p>
         </w:tc>
         <w:tc>
@@ -40319,6 +41321,7 @@
                 <w:color w:val="000000"/>
               </w:rPr>
             </w:pPr>
+            <w:proofErr w:type="spellStart"/>
             <w:r>
               <w:rPr>
                 <w:rFonts w:ascii="Calibri" w:eastAsia="Times New Roman" w:hAnsi="Calibri"/>
@@ -40326,6 +41329,7 @@
               </w:rPr>
               <w:t>Ph</w:t>
             </w:r>
+            <w:proofErr w:type="spellEnd"/>
           </w:p>
         </w:tc>
         <w:tc>
@@ -40539,6 +41543,7 @@
                 <w:color w:val="000000"/>
               </w:rPr>
             </w:pPr>
+            <w:proofErr w:type="spellStart"/>
             <w:r>
               <w:rPr>
                 <w:rFonts w:ascii="Calibri" w:eastAsia="Times New Roman" w:hAnsi="Calibri"/>
@@ -40546,6 +41551,7 @@
               </w:rPr>
               <w:t>Ph</w:t>
             </w:r>
+            <w:proofErr w:type="spellEnd"/>
           </w:p>
         </w:tc>
         <w:tc>
@@ -40569,6 +41575,7 @@
                 <w:color w:val="000000"/>
               </w:rPr>
             </w:pPr>
+            <w:proofErr w:type="spellStart"/>
             <w:r>
               <w:rPr>
                 <w:rFonts w:ascii="Calibri" w:eastAsia="Times New Roman" w:hAnsi="Calibri"/>
@@ -40576,6 +41583,7 @@
               </w:rPr>
               <w:t>NkN</w:t>
             </w:r>
+            <w:proofErr w:type="spellEnd"/>
           </w:p>
         </w:tc>
         <w:tc>
@@ -40759,6 +41767,7 @@
                 <w:color w:val="000000"/>
               </w:rPr>
             </w:pPr>
+            <w:proofErr w:type="spellStart"/>
             <w:r>
               <w:rPr>
                 <w:rFonts w:ascii="Calibri" w:eastAsia="Times New Roman" w:hAnsi="Calibri"/>
@@ -40766,6 +41775,7 @@
               </w:rPr>
               <w:t>Ph</w:t>
             </w:r>
+            <w:proofErr w:type="spellEnd"/>
           </w:p>
         </w:tc>
         <w:tc>
@@ -40979,6 +41989,7 @@
                 <w:color w:val="000000"/>
               </w:rPr>
             </w:pPr>
+            <w:proofErr w:type="spellStart"/>
             <w:r>
               <w:rPr>
                 <w:rFonts w:ascii="Calibri" w:eastAsia="Times New Roman" w:hAnsi="Calibri"/>
@@ -40986,6 +41997,7 @@
               </w:rPr>
               <w:t>Ph</w:t>
             </w:r>
+            <w:proofErr w:type="spellEnd"/>
           </w:p>
         </w:tc>
         <w:tc>
@@ -41009,6 +42021,7 @@
                 <w:color w:val="000000"/>
               </w:rPr>
             </w:pPr>
+            <w:proofErr w:type="spellStart"/>
             <w:r>
               <w:rPr>
                 <w:rFonts w:ascii="Calibri" w:eastAsia="Times New Roman" w:hAnsi="Calibri"/>
@@ -41016,6 +42029,7 @@
               </w:rPr>
               <w:t>NkS</w:t>
             </w:r>
+            <w:proofErr w:type="spellEnd"/>
           </w:p>
         </w:tc>
         <w:tc>
@@ -41199,6 +42213,7 @@
                 <w:color w:val="000000"/>
               </w:rPr>
             </w:pPr>
+            <w:proofErr w:type="spellStart"/>
             <w:r>
               <w:rPr>
                 <w:rFonts w:ascii="Calibri" w:eastAsia="Times New Roman" w:hAnsi="Calibri"/>
@@ -41206,6 +42221,7 @@
               </w:rPr>
               <w:t>Ph</w:t>
             </w:r>
+            <w:proofErr w:type="spellEnd"/>
           </w:p>
         </w:tc>
         <w:tc>
@@ -41471,13 +42487,31 @@
                 <w:color w:val="000000"/>
               </w:rPr>
             </w:pPr>
-            <w:r>
-              <w:rPr>
-                <w:rFonts w:ascii="Calibri" w:eastAsia="Times New Roman" w:hAnsi="Calibri"/>
-                <w:color w:val="000000"/>
-              </w:rPr>
-              <w:t>Num het to hom</w:t>
-            </w:r>
+            <w:proofErr w:type="spellStart"/>
+            <w:r>
+              <w:rPr>
+                <w:rFonts w:ascii="Calibri" w:eastAsia="Times New Roman" w:hAnsi="Calibri"/>
+                <w:color w:val="000000"/>
+              </w:rPr>
+              <w:t>Num</w:t>
+            </w:r>
+            <w:proofErr w:type="spellEnd"/>
+            <w:r>
+              <w:rPr>
+                <w:rFonts w:ascii="Calibri" w:eastAsia="Times New Roman" w:hAnsi="Calibri"/>
+                <w:color w:val="000000"/>
+              </w:rPr>
+              <w:t xml:space="preserve"> het to </w:t>
+            </w:r>
+            <w:proofErr w:type="spellStart"/>
+            <w:r>
+              <w:rPr>
+                <w:rFonts w:ascii="Calibri" w:eastAsia="Times New Roman" w:hAnsi="Calibri"/>
+                <w:color w:val="000000"/>
+              </w:rPr>
+              <w:t>hom</w:t>
+            </w:r>
+            <w:proofErr w:type="spellEnd"/>
           </w:p>
         </w:tc>
         <w:tc>
@@ -41501,12 +42535,21 @@
                 <w:color w:val="000000"/>
               </w:rPr>
             </w:pPr>
-            <w:r>
-              <w:rPr>
-                <w:rFonts w:ascii="Calibri" w:eastAsia="Times New Roman" w:hAnsi="Calibri"/>
-                <w:color w:val="000000"/>
-              </w:rPr>
-              <w:t>Num homozygous differences</w:t>
+            <w:proofErr w:type="spellStart"/>
+            <w:r>
+              <w:rPr>
+                <w:rFonts w:ascii="Calibri" w:eastAsia="Times New Roman" w:hAnsi="Calibri"/>
+                <w:color w:val="000000"/>
+              </w:rPr>
+              <w:t>Num</w:t>
+            </w:r>
+            <w:proofErr w:type="spellEnd"/>
+            <w:r>
+              <w:rPr>
+                <w:rFonts w:ascii="Calibri" w:eastAsia="Times New Roman" w:hAnsi="Calibri"/>
+                <w:color w:val="000000"/>
+              </w:rPr>
+              <w:t xml:space="preserve"> homozygous differences</w:t>
             </w:r>
           </w:p>
         </w:tc>
@@ -41553,12 +42596,21 @@
                 <w:color w:val="000000"/>
               </w:rPr>
             </w:pPr>
-            <w:r>
-              <w:rPr>
-                <w:rFonts w:ascii="Calibri" w:eastAsia="Times New Roman" w:hAnsi="Calibri"/>
-                <w:color w:val="000000"/>
-              </w:rPr>
-              <w:t>Num of Samples</w:t>
+            <w:proofErr w:type="spellStart"/>
+            <w:r>
+              <w:rPr>
+                <w:rFonts w:ascii="Calibri" w:eastAsia="Times New Roman" w:hAnsi="Calibri"/>
+                <w:color w:val="000000"/>
+              </w:rPr>
+              <w:t>Num</w:t>
+            </w:r>
+            <w:proofErr w:type="spellEnd"/>
+            <w:r>
+              <w:rPr>
+                <w:rFonts w:ascii="Calibri" w:eastAsia="Times New Roman" w:hAnsi="Calibri"/>
+                <w:color w:val="000000"/>
+              </w:rPr>
+              <w:t xml:space="preserve"> of Samples</w:t>
             </w:r>
           </w:p>
         </w:tc>
@@ -41588,6 +42640,7 @@
                 <w:color w:val="000000"/>
               </w:rPr>
             </w:pPr>
+            <w:proofErr w:type="spellStart"/>
             <w:r>
               <w:rPr>
                 <w:rFonts w:ascii="Calibri" w:eastAsia="Times New Roman" w:hAnsi="Calibri"/>
@@ -41595,6 +42648,7 @@
               </w:rPr>
               <w:t>Kob</w:t>
             </w:r>
+            <w:proofErr w:type="spellEnd"/>
           </w:p>
         </w:tc>
         <w:tc>
@@ -41741,6 +42795,7 @@
                 <w:color w:val="000000"/>
               </w:rPr>
             </w:pPr>
+            <w:proofErr w:type="spellStart"/>
             <w:r>
               <w:rPr>
                 <w:rFonts w:ascii="Calibri" w:eastAsia="Times New Roman" w:hAnsi="Calibri"/>
@@ -41749,6 +42804,7 @@
               </w:rPr>
               <w:t>Kd</w:t>
             </w:r>
+            <w:proofErr w:type="spellEnd"/>
           </w:p>
         </w:tc>
         <w:tc>
@@ -42359,6 +43415,7 @@
                 <w:color w:val="000000"/>
               </w:rPr>
             </w:pPr>
+            <w:proofErr w:type="spellStart"/>
             <w:r>
               <w:rPr>
                 <w:rFonts w:ascii="Calibri" w:eastAsia="Times New Roman" w:hAnsi="Calibri"/>
@@ -42367,6 +43424,7 @@
               </w:rPr>
               <w:t>NkN</w:t>
             </w:r>
+            <w:proofErr w:type="spellEnd"/>
           </w:p>
         </w:tc>
         <w:tc>
@@ -42673,6 +43731,7 @@
                 <w:color w:val="000000"/>
               </w:rPr>
             </w:pPr>
+            <w:proofErr w:type="spellStart"/>
             <w:r>
               <w:rPr>
                 <w:rFonts w:ascii="Calibri" w:eastAsia="Times New Roman" w:hAnsi="Calibri"/>
@@ -42681,6 +43740,7 @@
               </w:rPr>
               <w:t>NkS</w:t>
             </w:r>
+            <w:proofErr w:type="spellEnd"/>
           </w:p>
         </w:tc>
         <w:tc>
@@ -42986,6 +44046,7 @@
                 <w:color w:val="000000"/>
               </w:rPr>
             </w:pPr>
+            <w:proofErr w:type="spellStart"/>
             <w:r>
               <w:rPr>
                 <w:rFonts w:ascii="Calibri" w:eastAsia="Times New Roman" w:hAnsi="Calibri"/>
@@ -42993,6 +44054,7 @@
               </w:rPr>
               <w:t>Ph</w:t>
             </w:r>
+            <w:proofErr w:type="spellEnd"/>
           </w:p>
         </w:tc>
         <w:tc>
@@ -43141,7 +44203,23 @@
         <w:t>Kidd an</w:t>
       </w:r>
       <w:r>
-        <w:t xml:space="preserve">d Nikkiska South cluster highly together. SS and APK have greater number of differences to the other populations. This adegenet package in R uses the average allele frequency to fill in data. (see </w:t>
+        <w:t xml:space="preserve">d </w:t>
+      </w:r>
+      <w:proofErr w:type="spellStart"/>
+      <w:r>
+        <w:t>Nikkiska</w:t>
+      </w:r>
+      <w:proofErr w:type="spellEnd"/>
+      <w:r>
+        <w:t xml:space="preserve"> South cluster highly together. SS and APK have greater number of differences to the other populations. This </w:t>
+      </w:r>
+      <w:proofErr w:type="spellStart"/>
+      <w:r>
+        <w:t>adegenet</w:t>
+      </w:r>
+      <w:proofErr w:type="spellEnd"/>
+      <w:r>
+        <w:t xml:space="preserve"> package in R uses the average allele frequency to fill in data. (see </w:t>
       </w:r>
       <w:hyperlink r:id="rId20" w:history="1">
         <w:r>
@@ -43191,7 +44269,15 @@
         <w:t xml:space="preserve">between samples scaled by the number of shared sites. </w:t>
       </w:r>
       <w:r>
-        <w:t xml:space="preserve">If sequencing error is low </w:t>
+        <w:t xml:space="preserve">If sequencing error is </w:t>
+      </w:r>
+      <w:proofErr w:type="gramStart"/>
+      <w:r>
+        <w:t>low</w:t>
+      </w:r>
+      <w:proofErr w:type="gramEnd"/>
+      <w:r>
+        <w:t xml:space="preserve"> </w:t>
       </w:r>
       <w:r>
         <w:t>then the two duplicates should have identical genotype calls for shared sites.</w:t>
@@ -43207,7 +44293,15 @@
         <w:jc w:val="both"/>
       </w:pPr>
       <w:r>
-        <w:t>One approach to deal with this issue is to simply downsample the data. Rather than using all samples within a pop we can use average genotype or some representation of genotype within each pop when we do between pop comparisons. At least for a NJ tree using population mean rather than total mean allele frequency at a site would be better for sites where there is no data for any sample within the population then the average sample wide allele frequency is a fine substitute.</w:t>
+        <w:t xml:space="preserve">One approach to deal with this issue is to simply </w:t>
+      </w:r>
+      <w:proofErr w:type="spellStart"/>
+      <w:r>
+        <w:t>downsample</w:t>
+      </w:r>
+      <w:proofErr w:type="spellEnd"/>
+      <w:r>
+        <w:t xml:space="preserve"> the data. Rather than using all samples within a pop we can use average genotype or some representation of genotype within each pop when we do between pop comparisons. At least for a NJ tree using population mean rather than total mean allele frequency at a site would be better for sites where there is no data for any sample within the population then the average sample wide allele frequency is a fine substitute.</w:t>
       </w:r>
       <w:r>
         <w:t xml:space="preserve"> </w:t>
@@ -43218,7 +44312,15 @@
         <w:jc w:val="both"/>
       </w:pPr>
       <w:r>
-        <w:t xml:space="preserve">Also because doing Fst type stats for a few samples for each pop instead I might just do number of genotype and allele differences between all pairs of samples and then do average difference within groups versus between groups. </w:t>
+        <w:t xml:space="preserve">Also because doing </w:t>
+      </w:r>
+      <w:proofErr w:type="spellStart"/>
+      <w:r>
+        <w:t>Fst</w:t>
+      </w:r>
+      <w:proofErr w:type="spellEnd"/>
+      <w:r>
+        <w:t xml:space="preserve"> type stats for a few samples for each pop instead I might just do number of genotype and allele differences between all pairs of samples and then do average difference within groups versus between groups. </w:t>
       </w:r>
     </w:p>
     <w:p>
@@ -43317,10 +44419,39 @@
     </w:p>
     <w:p>
       <w:r>
-        <w:t>I used a custom Unix script to count number of reads and length of each read for each sample following demultiplexing.</w:t>
-      </w:r>
-      <w:r>
-        <w:t xml:space="preserve"> Tables 1-3 and Figure 1. The summary tables and Figure were made using the Rscript “sample_depth.R”</w:t>
+        <w:t xml:space="preserve">I used a custom Unix script to count number of reads and length of each read for each sample following </w:t>
+      </w:r>
+      <w:proofErr w:type="spellStart"/>
+      <w:r>
+        <w:t>demultiplexing</w:t>
+      </w:r>
+      <w:proofErr w:type="spellEnd"/>
+      <w:r>
+        <w:t>.</w:t>
+      </w:r>
+      <w:r>
+        <w:t xml:space="preserve"> Tables 1-3 and Figure 1. The summary tables and Figure were made using the </w:t>
+      </w:r>
+      <w:proofErr w:type="spellStart"/>
+      <w:r>
+        <w:t>Rscript</w:t>
+      </w:r>
+      <w:proofErr w:type="spellEnd"/>
+      <w:r>
+        <w:t xml:space="preserve"> “</w:t>
+      </w:r>
+      <w:proofErr w:type="spellStart"/>
+      <w:r>
+        <w:t>sample_</w:t>
+      </w:r>
+      <w:proofErr w:type="gramStart"/>
+      <w:r>
+        <w:t>depth.R</w:t>
+      </w:r>
+      <w:proofErr w:type="spellEnd"/>
+      <w:proofErr w:type="gramEnd"/>
+      <w:r>
+        <w:t>”</w:t>
       </w:r>
     </w:p>
     <w:tbl>
@@ -43353,7 +44484,68 @@
               <w:ind w:left="99"/>
             </w:pPr>
             <w:r>
-              <w:t>for i in *.fq; do OUTPUT="$(cat "$i"| grep '^[ACTG]' | awk '{print length}'| sort -nr | uniq -c )" ; echo "$OUTPUT $i" &gt;&gt; read_length_count_by_sample2.txt; done&amp;</w:t>
+              <w:t xml:space="preserve">for </w:t>
+            </w:r>
+            <w:proofErr w:type="spellStart"/>
+            <w:r>
+              <w:t>i</w:t>
+            </w:r>
+            <w:proofErr w:type="spellEnd"/>
+            <w:r>
+              <w:t xml:space="preserve"> in </w:t>
+            </w:r>
+            <w:proofErr w:type="gramStart"/>
+            <w:r>
+              <w:t>*.</w:t>
+            </w:r>
+            <w:proofErr w:type="spellStart"/>
+            <w:r>
+              <w:t>fq</w:t>
+            </w:r>
+            <w:proofErr w:type="spellEnd"/>
+            <w:proofErr w:type="gramEnd"/>
+            <w:r>
+              <w:t>; do OUTPUT="$(cat "$</w:t>
+            </w:r>
+            <w:proofErr w:type="spellStart"/>
+            <w:r>
+              <w:t>i</w:t>
+            </w:r>
+            <w:proofErr w:type="spellEnd"/>
+            <w:r>
+              <w:t xml:space="preserve">"| </w:t>
+            </w:r>
+            <w:proofErr w:type="spellStart"/>
+            <w:r>
+              <w:t>grep</w:t>
+            </w:r>
+            <w:proofErr w:type="spellEnd"/>
+            <w:r>
+              <w:t xml:space="preserve"> '^[ACTG]' | </w:t>
+            </w:r>
+            <w:proofErr w:type="spellStart"/>
+            <w:r>
+              <w:t>awk</w:t>
+            </w:r>
+            <w:proofErr w:type="spellEnd"/>
+            <w:r>
+              <w:t xml:space="preserve"> '{print length}'| sort -nr | </w:t>
+            </w:r>
+            <w:proofErr w:type="spellStart"/>
+            <w:r>
+              <w:t>uniq</w:t>
+            </w:r>
+            <w:proofErr w:type="spellEnd"/>
+            <w:r>
+              <w:t xml:space="preserve"> -c )" ; echo "$OUTPUT $</w:t>
+            </w:r>
+            <w:proofErr w:type="spellStart"/>
+            <w:r>
+              <w:t>i</w:t>
+            </w:r>
+            <w:proofErr w:type="spellEnd"/>
+            <w:r>
+              <w:t>" &gt;&gt; read_length_count_by_sample2.txt; done&amp;</w:t>
             </w:r>
           </w:p>
           <w:p>
@@ -43385,8 +44577,37 @@
       </w:r>
     </w:p>
     <w:p>
-      <w:r>
-        <w:t>awk '$1!~"#"' batch_1.sumstats.tsv | cut -f 2,5 |uniq -c | wc –l</w:t>
+      <w:proofErr w:type="spellStart"/>
+      <w:r>
+        <w:t>awk</w:t>
+      </w:r>
+      <w:proofErr w:type="spellEnd"/>
+      <w:r>
+        <w:t xml:space="preserve"> '$</w:t>
+      </w:r>
+      <w:proofErr w:type="gramStart"/>
+      <w:r>
+        <w:t>1!~</w:t>
+      </w:r>
+      <w:proofErr w:type="gramEnd"/>
+      <w:r>
+        <w:t>"#"' batch_1.sumstats.tsv | cut -f 2,5 |</w:t>
+      </w:r>
+      <w:proofErr w:type="spellStart"/>
+      <w:r>
+        <w:t>uniq</w:t>
+      </w:r>
+      <w:proofErr w:type="spellEnd"/>
+      <w:r>
+        <w:t xml:space="preserve"> -c | </w:t>
+      </w:r>
+      <w:proofErr w:type="spellStart"/>
+      <w:r>
+        <w:t>wc</w:t>
+      </w:r>
+      <w:proofErr w:type="spellEnd"/>
+      <w:r>
+        <w:t xml:space="preserve"> –l</w:t>
       </w:r>
     </w:p>
     <w:p>
@@ -43404,8 +44625,45 @@
       <w:pPr>
         <w:ind w:left="567"/>
       </w:pPr>
-      <w:r>
-        <w:t>awk '$1!~"#"' batch_1.sumstats.tsv | cut -f 2,5 | uniq –c | awk '$1&gt;19' |wc –l</w:t>
+      <w:proofErr w:type="spellStart"/>
+      <w:r>
+        <w:t>awk</w:t>
+      </w:r>
+      <w:proofErr w:type="spellEnd"/>
+      <w:r>
+        <w:t xml:space="preserve"> '$</w:t>
+      </w:r>
+      <w:proofErr w:type="gramStart"/>
+      <w:r>
+        <w:t>1!~</w:t>
+      </w:r>
+      <w:proofErr w:type="gramEnd"/>
+      <w:r>
+        <w:t xml:space="preserve">"#"' batch_1.sumstats.tsv | cut -f 2,5 | </w:t>
+      </w:r>
+      <w:proofErr w:type="spellStart"/>
+      <w:r>
+        <w:t>uniq</w:t>
+      </w:r>
+      <w:proofErr w:type="spellEnd"/>
+      <w:r>
+        <w:t xml:space="preserve"> –c | </w:t>
+      </w:r>
+      <w:proofErr w:type="spellStart"/>
+      <w:r>
+        <w:t>awk</w:t>
+      </w:r>
+      <w:proofErr w:type="spellEnd"/>
+      <w:r>
+        <w:t xml:space="preserve"> '$1&gt;19' |</w:t>
+      </w:r>
+      <w:proofErr w:type="spellStart"/>
+      <w:r>
+        <w:t>wc</w:t>
+      </w:r>
+      <w:proofErr w:type="spellEnd"/>
+      <w:r>
+        <w:t xml:space="preserve"> –l</w:t>
       </w:r>
     </w:p>
     <w:p>
@@ -43422,8 +44680,45 @@
       <w:pPr>
         <w:ind w:left="567"/>
       </w:pPr>
-      <w:r>
-        <w:t>awk '$1!~"#"' batch_1.sumstats.tsv | cut -f 2,5 | uniq -c|awk '$1==38' |wc -l</w:t>
+      <w:proofErr w:type="spellStart"/>
+      <w:r>
+        <w:t>awk</w:t>
+      </w:r>
+      <w:proofErr w:type="spellEnd"/>
+      <w:r>
+        <w:t xml:space="preserve"> '$</w:t>
+      </w:r>
+      <w:proofErr w:type="gramStart"/>
+      <w:r>
+        <w:t>1!~</w:t>
+      </w:r>
+      <w:proofErr w:type="gramEnd"/>
+      <w:r>
+        <w:t xml:space="preserve">"#"' batch_1.sumstats.tsv | cut -f 2,5 | </w:t>
+      </w:r>
+      <w:proofErr w:type="spellStart"/>
+      <w:r>
+        <w:t>uniq</w:t>
+      </w:r>
+      <w:proofErr w:type="spellEnd"/>
+      <w:r>
+        <w:t xml:space="preserve"> -</w:t>
+      </w:r>
+      <w:proofErr w:type="spellStart"/>
+      <w:r>
+        <w:t>c|awk</w:t>
+      </w:r>
+      <w:proofErr w:type="spellEnd"/>
+      <w:r>
+        <w:t xml:space="preserve"> '$1==38' |</w:t>
+      </w:r>
+      <w:proofErr w:type="spellStart"/>
+      <w:r>
+        <w:t>wc</w:t>
+      </w:r>
+      <w:proofErr w:type="spellEnd"/>
+      <w:r>
+        <w:t xml:space="preserve"> -l</w:t>
       </w:r>
     </w:p>
     <w:p/>
@@ -43441,22 +44736,59 @@
     <w:p/>
     <w:p>
       <w:r>
-        <w:t xml:space="preserve">I converted the vcf file output by </w:t>
+        <w:t xml:space="preserve">I converted the </w:t>
+      </w:r>
+      <w:proofErr w:type="spellStart"/>
+      <w:r>
+        <w:t>vcf</w:t>
+      </w:r>
+      <w:proofErr w:type="spellEnd"/>
+      <w:r>
+        <w:t xml:space="preserve"> file output by </w:t>
       </w:r>
       <w:r>
         <w:t>stacks</w:t>
       </w:r>
       <w:r>
-        <w:t xml:space="preserve"> “population” to a summary file format using my script called “convert_vcf_to summary.py”.</w:t>
-      </w:r>
-      <w:r>
-        <w:t xml:space="preserve">The summary file format simplified the </w:t>
+        <w:t xml:space="preserve"> “population” to a summary file format using my script called “</w:t>
+      </w:r>
+      <w:proofErr w:type="spellStart"/>
+      <w:r>
+        <w:t>convert_vcf_to</w:t>
+      </w:r>
+      <w:proofErr w:type="spellEnd"/>
+      <w:r>
+        <w:t xml:space="preserve"> summary.</w:t>
+      </w:r>
+      <w:proofErr w:type="spellStart"/>
+      <w:r>
+        <w:t>py</w:t>
+      </w:r>
+      <w:proofErr w:type="spellEnd"/>
+      <w:proofErr w:type="gramStart"/>
+      <w:r>
+        <w:t>”.</w:t>
+      </w:r>
+      <w:r>
+        <w:t>The</w:t>
+      </w:r>
+      <w:proofErr w:type="gramEnd"/>
+      <w:r>
+        <w:t xml:space="preserve"> summary file format simplified the </w:t>
       </w:r>
       <w:r>
         <w:t>outpu</w:t>
       </w:r>
       <w:r>
-        <w:t>t of a vcf file. Each row is information about a</w:t>
+        <w:t xml:space="preserve">t of a </w:t>
+      </w:r>
+      <w:proofErr w:type="spellStart"/>
+      <w:r>
+        <w:t>vcf</w:t>
+      </w:r>
+      <w:proofErr w:type="spellEnd"/>
+      <w:r>
+        <w:t xml:space="preserve"> file. Each row is information about a</w:t>
       </w:r>
       <w:r>
         <w:t xml:space="preserve"> SNP site. </w:t>
@@ -43465,7 +44797,15 @@
         <w:t xml:space="preserve">Each column is the genotype call for a specific sample. The summary file format </w:t>
       </w:r>
       <w:r>
-        <w:t xml:space="preserve">reports the site, the ref allele alt allele and simple genotype for each samples (R-reference homozyogote, H –heterozygote, A-alternate homozygote and N for missing genotype)/ </w:t>
+        <w:t xml:space="preserve">reports the site, the ref allele alt allele and simple genotype for each samples (R-reference </w:t>
+      </w:r>
+      <w:proofErr w:type="spellStart"/>
+      <w:r>
+        <w:t>homozyogote</w:t>
+      </w:r>
+      <w:proofErr w:type="spellEnd"/>
+      <w:r>
+        <w:t xml:space="preserve">, H –heterozygote, A-alternate homozygote and N for missing genotype)/ </w:t>
       </w:r>
     </w:p>
     <w:p/>
@@ -43482,8 +44822,13 @@
         <w:t>lt_Missing_counts_by_sample.py”. This takes in the summary file called “</w:t>
       </w:r>
       <w:r>
-        <w:t>batch_1.summary</w:t>
-      </w:r>
+        <w:t>batch_</w:t>
+      </w:r>
+      <w:proofErr w:type="gramStart"/>
+      <w:r>
+        <w:t>1.summary</w:t>
+      </w:r>
+      <w:proofErr w:type="gramEnd"/>
       <w:r>
         <w:t>”</w:t>
       </w:r>
@@ -43503,7 +44848,15 @@
         <w:t xml:space="preserve">put of my script </w:t>
       </w:r>
       <w:r>
-        <w:t>is called (this is housed in the output folder on the github project directory and is housed among the stacks output on the server)</w:t>
+        <w:t xml:space="preserve">is called (this is housed in the output folder on the </w:t>
+      </w:r>
+      <w:proofErr w:type="spellStart"/>
+      <w:r>
+        <w:t>github</w:t>
+      </w:r>
+      <w:proofErr w:type="spellEnd"/>
+      <w:r>
+        <w:t xml:space="preserve"> project directory and is housed among the stacks output on the server)</w:t>
       </w:r>
       <w:r>
         <w:t>:</w:t>
@@ -43544,20 +44897,75 @@
         <w:t xml:space="preserve"> and create basic summaries of the genotype calls per sample using a script called</w:t>
       </w:r>
       <w:r>
-        <w:t xml:space="preserve"> “preliminary_diversity.R”.</w:t>
+        <w:t xml:space="preserve"> “</w:t>
+      </w:r>
+      <w:proofErr w:type="spellStart"/>
+      <w:r>
+        <w:t>preliminary_</w:t>
+      </w:r>
+      <w:proofErr w:type="gramStart"/>
+      <w:r>
+        <w:t>diversity.R</w:t>
+      </w:r>
+      <w:proofErr w:type="spellEnd"/>
+      <w:proofErr w:type="gramEnd"/>
+      <w:r>
+        <w:t>”.</w:t>
       </w:r>
       <w:r>
         <w:t xml:space="preserve"> </w:t>
       </w:r>
       <w:r>
-        <w:t>I use this R script “preliminary_diversity.R” to make Table 4 and Figure 2.</w:t>
+        <w:t>I use this R script “</w:t>
+      </w:r>
+      <w:proofErr w:type="spellStart"/>
+      <w:r>
+        <w:t>preliminary_</w:t>
+      </w:r>
+      <w:proofErr w:type="gramStart"/>
+      <w:r>
+        <w:t>diversity.R</w:t>
+      </w:r>
+      <w:proofErr w:type="spellEnd"/>
+      <w:proofErr w:type="gramEnd"/>
+      <w:r>
+        <w:t>” to make Table 4 and Figure 2.</w:t>
       </w:r>
     </w:p>
     <w:p/>
     <w:p>
       <w:r>
         <w:lastRenderedPageBreak/>
-        <w:t>I made another python script called “Missing_sites_by_pop.py” to count the number of missing sites for a population. This script counts missing sites for population if there is no sample within that population that has a genotype call. This script takes in the summary file and outputs a short text file that I called “missing_sites.by_pop.txt” which is housed in the output/summary_stats/ folder. This is used in the rscript called “preliminary_diversity.R” to make Figure S1 and Table S4.</w:t>
+        <w:t>I made another python script called “Missing_sites_by_pop.py” to count the number of missing sites for a population. This script counts missing sites for population if there is no sample within that population that has a genotype call. This script takes in the summary file and outputs a short text file that I called “missing_sites.by_pop.txt” which is housed in the output/</w:t>
+      </w:r>
+      <w:proofErr w:type="spellStart"/>
+      <w:r>
+        <w:t>summary_stats</w:t>
+      </w:r>
+      <w:proofErr w:type="spellEnd"/>
+      <w:r>
+        <w:t xml:space="preserve">/ folder. This is used in the </w:t>
+      </w:r>
+      <w:proofErr w:type="spellStart"/>
+      <w:r>
+        <w:t>rscript</w:t>
+      </w:r>
+      <w:proofErr w:type="spellEnd"/>
+      <w:r>
+        <w:t xml:space="preserve"> called “</w:t>
+      </w:r>
+      <w:proofErr w:type="spellStart"/>
+      <w:r>
+        <w:t>preliminary_</w:t>
+      </w:r>
+      <w:proofErr w:type="gramStart"/>
+      <w:r>
+        <w:t>diversity.R</w:t>
+      </w:r>
+      <w:proofErr w:type="spellEnd"/>
+      <w:proofErr w:type="gramEnd"/>
+      <w:r>
+        <w:t>” to make Figure S1 and Table S4.</w:t>
       </w:r>
     </w:p>
     <w:p/>
@@ -43645,7 +45053,31 @@
     </w:p>
     <w:p>
       <w:r>
-        <w:t>Created my own custom script called “sample_depth.py”. It pulls in all the *.matches.tsv files that are output by the stacks script “sstacks”. There is a *.matches.tsv file for each population.  The 7</w:t>
+        <w:t>Created my own custom script called “sample_depth.py”. It pulls in all the *.</w:t>
+      </w:r>
+      <w:proofErr w:type="spellStart"/>
+      <w:r>
+        <w:t>matches.tsv</w:t>
+      </w:r>
+      <w:proofErr w:type="spellEnd"/>
+      <w:r>
+        <w:t xml:space="preserve"> files that are output by the stacks script “</w:t>
+      </w:r>
+      <w:proofErr w:type="spellStart"/>
+      <w:r>
+        <w:t>sstacks</w:t>
+      </w:r>
+      <w:proofErr w:type="spellEnd"/>
+      <w:r>
+        <w:t>”. There is a *.</w:t>
+      </w:r>
+      <w:proofErr w:type="spellStart"/>
+      <w:r>
+        <w:t>matches.tsv</w:t>
+      </w:r>
+      <w:proofErr w:type="spellEnd"/>
+      <w:r>
+        <w:t xml:space="preserve"> file for each population.  The 7</w:t>
       </w:r>
       <w:r>
         <w:rPr>
@@ -43670,13 +45102,42 @@
     <w:p/>
     <w:p>
       <w:r>
-        <w:t xml:space="preserve">I also updated this script so it can run on the vcf file output. </w:t>
+        <w:t xml:space="preserve">I also updated this script so it can run on the </w:t>
+      </w:r>
+      <w:proofErr w:type="spellStart"/>
+      <w:r>
+        <w:t>vcf</w:t>
+      </w:r>
+      <w:proofErr w:type="spellEnd"/>
+      <w:r>
+        <w:t xml:space="preserve"> file output. </w:t>
       </w:r>
     </w:p>
     <w:p/>
     <w:p>
       <w:r>
-        <w:t xml:space="preserve">I then read that file into an Rscript called “sample_depth.R” and made the plots </w:t>
+        <w:t xml:space="preserve">I then read that file into an </w:t>
+      </w:r>
+      <w:proofErr w:type="spellStart"/>
+      <w:r>
+        <w:t>Rscript</w:t>
+      </w:r>
+      <w:proofErr w:type="spellEnd"/>
+      <w:r>
+        <w:t xml:space="preserve"> called “</w:t>
+      </w:r>
+      <w:proofErr w:type="spellStart"/>
+      <w:r>
+        <w:t>sample_</w:t>
+      </w:r>
+      <w:proofErr w:type="gramStart"/>
+      <w:r>
+        <w:t>depth.R</w:t>
+      </w:r>
+      <w:proofErr w:type="spellEnd"/>
+      <w:proofErr w:type="gramEnd"/>
+      <w:r>
+        <w:t xml:space="preserve">” and made the plots </w:t>
       </w:r>
     </w:p>
     <w:p/>
@@ -43695,7 +45156,15 @@
     </w:p>
     <w:p>
       <w:r>
-        <w:t>I basically used the output of heterozygous calls from the python script described aboe that counts genotype calls for each sample. The output it called “</w:t>
+        <w:t xml:space="preserve">I basically used the output of heterozygous calls from the python script described </w:t>
+      </w:r>
+      <w:proofErr w:type="spellStart"/>
+      <w:r>
+        <w:t>aboe</w:t>
+      </w:r>
+      <w:proofErr w:type="spellEnd"/>
+      <w:r>
+        <w:t xml:space="preserve"> that counts genotype calls for each sample. The output it called “</w:t>
       </w:r>
       <w:r>
         <w:t>Het_Hom_alt_Missing_counts_by_sample.txt</w:t>
@@ -43707,7 +45176,36 @@
     <w:p/>
     <w:p>
       <w:r>
-        <w:t>I use the Rscript called “preliminary_diverstiy.R” to plot heterozygosity per sample and cluster the plots by population.</w:t>
+        <w:t xml:space="preserve">I use the </w:t>
+      </w:r>
+      <w:proofErr w:type="spellStart"/>
+      <w:r>
+        <w:t>Rscript</w:t>
+      </w:r>
+      <w:proofErr w:type="spellEnd"/>
+      <w:r>
+        <w:t xml:space="preserve"> called “</w:t>
+      </w:r>
+      <w:proofErr w:type="spellStart"/>
+      <w:r>
+        <w:t>preliminary_</w:t>
+      </w:r>
+      <w:proofErr w:type="gramStart"/>
+      <w:r>
+        <w:t>diverstiy.R</w:t>
+      </w:r>
+      <w:proofErr w:type="spellEnd"/>
+      <w:proofErr w:type="gramEnd"/>
+      <w:r>
+        <w:t xml:space="preserve">” to plot </w:t>
+      </w:r>
+      <w:proofErr w:type="spellStart"/>
+      <w:r>
+        <w:t>heterozygosity</w:t>
+      </w:r>
+      <w:proofErr w:type="spellEnd"/>
+      <w:r>
+        <w:t xml:space="preserve"> per sample and cluster the plots by population.</w:t>
       </w:r>
     </w:p>
     <w:p/>
@@ -43722,7 +45220,14 @@
         <w:rPr>
           <w:i/>
         </w:rPr>
-        <w:t xml:space="preserve">Examining “duplicate” </w:t>
+        <w:t>Examining “</w:t>
+      </w:r>
+      <w:proofErr w:type="gramStart"/>
+      <w:r>
+        <w:rPr>
+          <w:i/>
+        </w:rPr>
+        <w:t xml:space="preserve">duplicate” </w:t>
       </w:r>
       <w:r>
         <w:rPr>
@@ -43730,6 +45235,7 @@
         </w:rPr>
         <w:t xml:space="preserve"> samples</w:t>
       </w:r>
+      <w:proofErr w:type="gramEnd"/>
     </w:p>
     <w:p/>
     <w:p>

</xml_diff>